<commit_message>
Adicionada a versão final do relatório em 'docx' e 'pdf'
</commit_message>
<xml_diff>
--- a/relatorio.docx
+++ b/relatorio.docx
@@ -92,7 +92,7 @@
           <w:sz w:val="40"/>
           <w:szCs w:val="40"/>
         </w:rPr>
-        <w:t>TRABALHO PRÁTICO</w:t>
+        <w:t>Relatório de Trabalho Prático</w:t>
       </w:r>
     </w:p>
     <w:p>
@@ -221,6 +221,14 @@
         </w:rPr>
         <w:t>Leonardo</w:t>
       </w:r>
+      <w:r>
+        <w:rPr>
+          <w:rFonts w:cs="Times New Roman"/>
+          <w:sz w:val="24"/>
+          <w:szCs w:val="24"/>
+        </w:rPr>
+        <w:t xml:space="preserve"> Freire</w:t>
+      </w:r>
     </w:p>
     <w:p>
       <w:pPr>
@@ -306,6 +314,14 @@
           <w:szCs w:val="24"/>
         </w:rPr>
       </w:pPr>
+      <w:r>
+        <w:rPr>
+          <w:rFonts w:cs="Times New Roman"/>
+          <w:sz w:val="24"/>
+          <w:szCs w:val="24"/>
+        </w:rPr>
+        <w:t xml:space="preserve">Disciplina: Algoritmos em Grafos – </w:t>
+      </w:r>
       <w:r>
         <w:rPr>
           <w:rFonts w:cs="Times New Roman"/>
@@ -712,8 +728,6 @@
           <w:szCs w:val="24"/>
         </w:rPr>
       </w:pPr>
-      <w:bookmarkStart w:id="0" w:name="_GoBack"/>
-      <w:bookmarkEnd w:id="0"/>
     </w:p>
     <w:p>
       <w:pPr>
@@ -1539,7 +1553,7 @@
           <w:sz w:val="24"/>
           <w:szCs w:val="24"/>
         </w:rPr>
-        <w:t xml:space="preserve">Esta </w:t>
+        <w:t xml:space="preserve">A </w:t>
       </w:r>
       <w:proofErr w:type="gramStart"/>
       <w:r>
@@ -1551,6 +1565,14 @@
         <w:t>implementação</w:t>
       </w:r>
       <w:proofErr w:type="gramEnd"/>
+      <w:r>
+        <w:rPr>
+          <w:rFonts w:cs="Times New Roman"/>
+          <w:sz w:val="24"/>
+          <w:szCs w:val="24"/>
+        </w:rPr>
+        <w:t xml:space="preserve"> bordada nesta seção</w:t>
+      </w:r>
       <w:r>
         <w:rPr>
           <w:rFonts w:cs="Times New Roman"/>
@@ -2325,10 +2347,10 @@
           <w:lang w:eastAsia="pt-BR"/>
         </w:rPr>
         <w:drawing>
-          <wp:inline distT="0" distB="0" distL="0" distR="0" wp14:anchorId="10B49D46" wp14:editId="7C023BB3">
-            <wp:extent cx="4800600" cy="3429000"/>
-            <wp:effectExtent l="0" t="0" r="0" b="0"/>
-            <wp:docPr id="318" name="Imagem 318"/>
+          <wp:inline distT="0" distB="0" distL="0" distR="0">
+            <wp:extent cx="5019675" cy="3714750"/>
+            <wp:effectExtent l="0" t="0" r="9525" b="0"/>
+            <wp:docPr id="4" name="Imagem 4"/>
             <wp:cNvGraphicFramePr>
               <a:graphicFrameLocks xmlns:a="http://schemas.openxmlformats.org/drawingml/2006/main" noChangeAspect="1"/>
             </wp:cNvGraphicFramePr>
@@ -2336,7 +2358,7 @@
               <a:graphicData uri="http://schemas.openxmlformats.org/drawingml/2006/picture">
                 <pic:pic xmlns:pic="http://schemas.openxmlformats.org/drawingml/2006/picture">
                   <pic:nvPicPr>
-                    <pic:cNvPr id="0" name="Picture 5"/>
+                    <pic:cNvPr id="0" name="Picture 3"/>
                     <pic:cNvPicPr>
                       <a:picLocks noChangeAspect="1" noChangeArrowheads="1"/>
                     </pic:cNvPicPr>
@@ -2357,7 +2379,7 @@
                   <pic:spPr bwMode="auto">
                     <a:xfrm>
                       <a:off x="0" y="0"/>
-                      <a:ext cx="4800600" cy="3429000"/>
+                      <a:ext cx="5019675" cy="3714750"/>
                     </a:xfrm>
                     <a:prstGeom prst="rect">
                       <a:avLst/>
@@ -2642,10 +2664,10 @@
           <w:lang w:eastAsia="pt-BR"/>
         </w:rPr>
         <w:drawing>
-          <wp:inline distT="0" distB="0" distL="0" distR="0" wp14:anchorId="7CB947D9" wp14:editId="6B063967">
-            <wp:extent cx="5667375" cy="1704975"/>
-            <wp:effectExtent l="0" t="0" r="9525" b="9525"/>
-            <wp:docPr id="317" name="Imagem 317"/>
+          <wp:inline distT="0" distB="0" distL="0" distR="0">
+            <wp:extent cx="5543550" cy="2162175"/>
+            <wp:effectExtent l="0" t="0" r="0" b="9525"/>
+            <wp:docPr id="1" name="Imagem 1"/>
             <wp:cNvGraphicFramePr>
               <a:graphicFrameLocks xmlns:a="http://schemas.openxmlformats.org/drawingml/2006/main" noChangeAspect="1"/>
             </wp:cNvGraphicFramePr>
@@ -2653,7 +2675,7 @@
               <a:graphicData uri="http://schemas.openxmlformats.org/drawingml/2006/picture">
                 <pic:pic xmlns:pic="http://schemas.openxmlformats.org/drawingml/2006/picture">
                   <pic:nvPicPr>
-                    <pic:cNvPr id="0" name="Picture 4"/>
+                    <pic:cNvPr id="0" name="Picture 1"/>
                     <pic:cNvPicPr>
                       <a:picLocks noChangeAspect="1" noChangeArrowheads="1"/>
                     </pic:cNvPicPr>
@@ -2674,7 +2696,7 @@
                   <pic:spPr bwMode="auto">
                     <a:xfrm>
                       <a:off x="0" y="0"/>
-                      <a:ext cx="5667375" cy="1704975"/>
+                      <a:ext cx="5543550" cy="2162175"/>
                     </a:xfrm>
                     <a:prstGeom prst="rect">
                       <a:avLst/>
@@ -2768,24 +2790,6 @@
         </w:rPr>
         <w:t>Grafo</w:t>
       </w:r>
-    </w:p>
-    <w:p>
-      <w:pPr>
-        <w:rPr>
-          <w:b/>
-          <w:sz w:val="28"/>
-          <w:szCs w:val="28"/>
-        </w:rPr>
-      </w:pPr>
-    </w:p>
-    <w:p>
-      <w:pPr>
-        <w:rPr>
-          <w:b/>
-          <w:sz w:val="28"/>
-          <w:szCs w:val="28"/>
-        </w:rPr>
-      </w:pPr>
     </w:p>
     <w:p>
       <w:pPr>
@@ -3151,7 +3155,39 @@
           <w:sz w:val="24"/>
           <w:szCs w:val="24"/>
         </w:rPr>
-        <w:t xml:space="preserve"> é apresentado na Tabela 1 a seguir.</w:t>
+        <w:t xml:space="preserve"> é apresentado n</w:t>
+      </w:r>
+      <w:r>
+        <w:rPr>
+          <w:rFonts w:cs="Times New Roman"/>
+          <w:sz w:val="24"/>
+          <w:szCs w:val="24"/>
+        </w:rPr>
+        <w:t>o</w:t>
+      </w:r>
+      <w:r>
+        <w:rPr>
+          <w:rFonts w:cs="Times New Roman"/>
+          <w:sz w:val="24"/>
+          <w:szCs w:val="24"/>
+        </w:rPr>
+        <w:t xml:space="preserve"> </w:t>
+      </w:r>
+      <w:r>
+        <w:rPr>
+          <w:rFonts w:cs="Times New Roman"/>
+          <w:sz w:val="24"/>
+          <w:szCs w:val="24"/>
+        </w:rPr>
+        <w:t>Box 1</w:t>
+      </w:r>
+      <w:r>
+        <w:rPr>
+          <w:rFonts w:cs="Times New Roman"/>
+          <w:sz w:val="24"/>
+          <w:szCs w:val="24"/>
+        </w:rPr>
+        <w:t xml:space="preserve"> a seguir.</w:t>
       </w:r>
     </w:p>
     <w:p>
@@ -3172,23 +3208,23 @@
         <w:jc w:val="center"/>
         <w:rPr>
           <w:rFonts w:cs="Times New Roman"/>
-          <w:color w:val="auto"/>
-          <w:sz w:val="20"/>
-          <w:szCs w:val="20"/>
-        </w:rPr>
-      </w:pPr>
-      <w:r>
-        <w:rPr>
-          <w:color w:val="auto"/>
+          <w:color w:val="000000" w:themeColor="text1"/>
+          <w:sz w:val="20"/>
+          <w:szCs w:val="20"/>
+        </w:rPr>
+      </w:pPr>
+      <w:r>
+        <w:rPr>
+          <w:color w:val="000000" w:themeColor="text1"/>
           <w:sz w:val="20"/>
           <w:szCs w:val="20"/>
         </w:rPr>
         <w:lastRenderedPageBreak/>
-        <w:t xml:space="preserve">Tabela </w:t>
-      </w:r>
-      <w:r>
-        <w:rPr>
-          <w:color w:val="auto"/>
+        <w:t xml:space="preserve">Box </w:t>
+      </w:r>
+      <w:r>
+        <w:rPr>
+          <w:color w:val="000000" w:themeColor="text1"/>
           <w:sz w:val="20"/>
           <w:szCs w:val="20"/>
         </w:rPr>
@@ -3196,15 +3232,15 @@
       </w:r>
       <w:r>
         <w:rPr>
-          <w:color w:val="auto"/>
-          <w:sz w:val="20"/>
-          <w:szCs w:val="20"/>
-        </w:rPr>
-        <w:instrText xml:space="preserve"> SEQ Tabela \* ARABIC </w:instrText>
-      </w:r>
-      <w:r>
-        <w:rPr>
-          <w:color w:val="auto"/>
+          <w:color w:val="000000" w:themeColor="text1"/>
+          <w:sz w:val="20"/>
+          <w:szCs w:val="20"/>
+        </w:rPr>
+        <w:instrText xml:space="preserve"> SEQ Box \* ARABIC </w:instrText>
+      </w:r>
+      <w:r>
+        <w:rPr>
+          <w:color w:val="000000" w:themeColor="text1"/>
           <w:sz w:val="20"/>
           <w:szCs w:val="20"/>
         </w:rPr>
@@ -3213,7 +3249,7 @@
       <w:r>
         <w:rPr>
           <w:noProof/>
-          <w:color w:val="auto"/>
+          <w:color w:val="000000" w:themeColor="text1"/>
           <w:sz w:val="20"/>
           <w:szCs w:val="20"/>
         </w:rPr>
@@ -3221,7 +3257,7 @@
       </w:r>
       <w:r>
         <w:rPr>
-          <w:color w:val="auto"/>
+          <w:color w:val="000000" w:themeColor="text1"/>
           <w:sz w:val="20"/>
           <w:szCs w:val="20"/>
         </w:rPr>
@@ -3229,17 +3265,25 @@
       </w:r>
       <w:r>
         <w:rPr>
-          <w:color w:val="auto"/>
-          <w:sz w:val="20"/>
-          <w:szCs w:val="20"/>
-        </w:rPr>
-        <w:t xml:space="preserve">- Conteúdo gerado pelo método </w:t>
+          <w:color w:val="000000" w:themeColor="text1"/>
+          <w:sz w:val="20"/>
+          <w:szCs w:val="20"/>
+        </w:rPr>
+        <w:t xml:space="preserve">- </w:t>
+      </w:r>
+      <w:r>
+        <w:rPr>
+          <w:color w:val="000000" w:themeColor="text1"/>
+          <w:sz w:val="20"/>
+          <w:szCs w:val="20"/>
+        </w:rPr>
+        <w:t xml:space="preserve">Conteúdo gerado pelo método </w:t>
       </w:r>
       <w:proofErr w:type="spellStart"/>
       <w:r>
         <w:rPr>
           <w:i/>
-          <w:color w:val="auto"/>
+          <w:color w:val="000000" w:themeColor="text1"/>
           <w:sz w:val="20"/>
           <w:szCs w:val="20"/>
         </w:rPr>
@@ -3249,7 +3293,7 @@
       <w:r>
         <w:rPr>
           <w:i/>
-          <w:color w:val="auto"/>
+          <w:color w:val="000000" w:themeColor="text1"/>
           <w:sz w:val="20"/>
           <w:szCs w:val="20"/>
         </w:rPr>
@@ -3797,6 +3841,8 @@
             </w:r>
           </w:p>
         </w:tc>
+        <w:bookmarkStart w:id="0" w:name="_GoBack"/>
+        <w:bookmarkEnd w:id="0"/>
       </w:tr>
     </w:tbl>
     <w:p>
@@ -4063,23 +4109,23 @@
           <w:sz w:val="24"/>
           <w:szCs w:val="24"/>
         </w:rPr>
-        <w:t xml:space="preserve"> a</w:t>
-      </w:r>
-      <w:r>
-        <w:rPr>
-          <w:rFonts w:cs="Times New Roman"/>
-          <w:sz w:val="24"/>
-          <w:szCs w:val="24"/>
-        </w:rPr>
-        <w:t>s</w:t>
-      </w:r>
-      <w:r>
-        <w:rPr>
-          <w:rFonts w:cs="Times New Roman"/>
-          <w:sz w:val="24"/>
-          <w:szCs w:val="24"/>
-        </w:rPr>
-        <w:t xml:space="preserve"> Tabela 2</w:t>
+        <w:t xml:space="preserve"> </w:t>
+      </w:r>
+      <w:r>
+        <w:rPr>
+          <w:rFonts w:cs="Times New Roman"/>
+          <w:sz w:val="24"/>
+          <w:szCs w:val="24"/>
+        </w:rPr>
+        <w:t>os Boxes</w:t>
+      </w:r>
+      <w:r>
+        <w:rPr>
+          <w:rFonts w:cs="Times New Roman"/>
+          <w:sz w:val="24"/>
+          <w:szCs w:val="24"/>
+        </w:rPr>
+        <w:t xml:space="preserve"> 2</w:t>
       </w:r>
       <w:r>
         <w:rPr>
@@ -4135,10 +4181,10 @@
         </w:rPr>
         <w:lastRenderedPageBreak/>
         <w:drawing>
-          <wp:inline distT="0" distB="0" distL="0" distR="0" wp14:anchorId="4981804D" wp14:editId="0823EDB5">
+          <wp:inline distT="0" distB="0" distL="0" distR="0">
             <wp:extent cx="5667375" cy="5133975"/>
             <wp:effectExtent l="0" t="0" r="9525" b="9525"/>
-            <wp:docPr id="385" name="Imagem 385"/>
+            <wp:docPr id="5" name="Imagem 5"/>
             <wp:cNvGraphicFramePr>
               <a:graphicFrameLocks xmlns:a="http://schemas.openxmlformats.org/drawingml/2006/main" noChangeAspect="1"/>
             </wp:cNvGraphicFramePr>
@@ -4146,7 +4192,7 @@
               <a:graphicData uri="http://schemas.openxmlformats.org/drawingml/2006/picture">
                 <pic:pic xmlns:pic="http://schemas.openxmlformats.org/drawingml/2006/picture">
                   <pic:nvPicPr>
-                    <pic:cNvPr id="0" name="Picture 7"/>
+                    <pic:cNvPr id="0" name="Picture 4"/>
                     <pic:cNvPicPr>
                       <a:picLocks noChangeAspect="1" noChangeArrowheads="1"/>
                     </pic:cNvPicPr>
@@ -4302,22 +4348,22 @@
         <w:pStyle w:val="Legenda"/>
         <w:jc w:val="center"/>
         <w:rPr>
-          <w:color w:val="auto"/>
-          <w:sz w:val="20"/>
-          <w:szCs w:val="20"/>
-        </w:rPr>
-      </w:pPr>
-      <w:r>
-        <w:rPr>
-          <w:color w:val="auto"/>
-          <w:sz w:val="20"/>
-          <w:szCs w:val="20"/>
-        </w:rPr>
-        <w:t xml:space="preserve">Tabela </w:t>
-      </w:r>
-      <w:r>
-        <w:rPr>
-          <w:color w:val="auto"/>
+          <w:color w:val="000000" w:themeColor="text1"/>
+          <w:sz w:val="20"/>
+          <w:szCs w:val="20"/>
+        </w:rPr>
+      </w:pPr>
+      <w:r>
+        <w:rPr>
+          <w:color w:val="000000" w:themeColor="text1"/>
+          <w:sz w:val="20"/>
+          <w:szCs w:val="20"/>
+        </w:rPr>
+        <w:t xml:space="preserve">Box </w:t>
+      </w:r>
+      <w:r>
+        <w:rPr>
+          <w:color w:val="000000" w:themeColor="text1"/>
           <w:sz w:val="20"/>
           <w:szCs w:val="20"/>
         </w:rPr>
@@ -4325,15 +4371,15 @@
       </w:r>
       <w:r>
         <w:rPr>
-          <w:color w:val="auto"/>
-          <w:sz w:val="20"/>
-          <w:szCs w:val="20"/>
-        </w:rPr>
-        <w:instrText xml:space="preserve"> SEQ Tabela \* ARABIC </w:instrText>
-      </w:r>
-      <w:r>
-        <w:rPr>
-          <w:color w:val="auto"/>
+          <w:color w:val="000000" w:themeColor="text1"/>
+          <w:sz w:val="20"/>
+          <w:szCs w:val="20"/>
+        </w:rPr>
+        <w:instrText xml:space="preserve"> SEQ Box \* ARABIC </w:instrText>
+      </w:r>
+      <w:r>
+        <w:rPr>
+          <w:color w:val="000000" w:themeColor="text1"/>
           <w:sz w:val="20"/>
           <w:szCs w:val="20"/>
         </w:rPr>
@@ -4342,7 +4388,7 @@
       <w:r>
         <w:rPr>
           <w:noProof/>
-          <w:color w:val="auto"/>
+          <w:color w:val="000000" w:themeColor="text1"/>
           <w:sz w:val="20"/>
           <w:szCs w:val="20"/>
         </w:rPr>
@@ -4350,7 +4396,7 @@
       </w:r>
       <w:r>
         <w:rPr>
-          <w:color w:val="auto"/>
+          <w:color w:val="000000" w:themeColor="text1"/>
           <w:sz w:val="20"/>
           <w:szCs w:val="20"/>
         </w:rPr>
@@ -4358,33 +4404,25 @@
       </w:r>
       <w:r>
         <w:rPr>
-          <w:color w:val="auto"/>
-          <w:sz w:val="20"/>
-          <w:szCs w:val="20"/>
-        </w:rPr>
-        <w:t xml:space="preserve"> - Impressão em tela da lista de</w:t>
-      </w:r>
-      <w:r>
-        <w:rPr>
-          <w:color w:val="auto"/>
-          <w:sz w:val="20"/>
-          <w:szCs w:val="20"/>
-        </w:rPr>
-        <w:t xml:space="preserve"> adjacências do grafo </w:t>
-      </w:r>
-      <w:r>
-        <w:rPr>
-          <w:color w:val="auto"/>
-          <w:sz w:val="20"/>
-          <w:szCs w:val="20"/>
-        </w:rPr>
-        <w:t xml:space="preserve">fornecido em </w:t>
+          <w:color w:val="000000" w:themeColor="text1"/>
+          <w:sz w:val="20"/>
+          <w:szCs w:val="20"/>
+        </w:rPr>
+        <w:t xml:space="preserve"> -</w:t>
+      </w:r>
+      <w:r>
+        <w:rPr>
+          <w:color w:val="000000" w:themeColor="text1"/>
+          <w:sz w:val="20"/>
+          <w:szCs w:val="20"/>
+        </w:rPr>
+        <w:t xml:space="preserve"> Impressão em tela da lista de adjacências do grafo fornecido em </w:t>
       </w:r>
       <w:r>
         <w:rPr>
           <w:rFonts w:cs="Times New Roman"/>
           <w:i/>
-          <w:color w:val="auto"/>
+          <w:color w:val="000000" w:themeColor="text1"/>
           <w:sz w:val="20"/>
           <w:szCs w:val="20"/>
         </w:rPr>
@@ -4470,22 +4508,22 @@
         <w:pStyle w:val="Legenda"/>
         <w:jc w:val="center"/>
         <w:rPr>
-          <w:color w:val="auto"/>
-          <w:sz w:val="20"/>
-          <w:szCs w:val="20"/>
-        </w:rPr>
-      </w:pPr>
-      <w:r>
-        <w:rPr>
-          <w:color w:val="auto"/>
-          <w:sz w:val="20"/>
-          <w:szCs w:val="20"/>
-        </w:rPr>
-        <w:t xml:space="preserve">Tabela </w:t>
-      </w:r>
-      <w:r>
-        <w:rPr>
-          <w:color w:val="auto"/>
+          <w:color w:val="000000" w:themeColor="text1"/>
+          <w:sz w:val="20"/>
+          <w:szCs w:val="20"/>
+        </w:rPr>
+      </w:pPr>
+      <w:r>
+        <w:rPr>
+          <w:color w:val="000000" w:themeColor="text1"/>
+          <w:sz w:val="20"/>
+          <w:szCs w:val="20"/>
+        </w:rPr>
+        <w:t xml:space="preserve">Box </w:t>
+      </w:r>
+      <w:r>
+        <w:rPr>
+          <w:color w:val="000000" w:themeColor="text1"/>
           <w:sz w:val="20"/>
           <w:szCs w:val="20"/>
         </w:rPr>
@@ -4493,15 +4531,15 @@
       </w:r>
       <w:r>
         <w:rPr>
-          <w:color w:val="auto"/>
-          <w:sz w:val="20"/>
-          <w:szCs w:val="20"/>
-        </w:rPr>
-        <w:instrText xml:space="preserve"> SEQ Tabela \* ARABIC </w:instrText>
-      </w:r>
-      <w:r>
-        <w:rPr>
-          <w:color w:val="auto"/>
+          <w:color w:val="000000" w:themeColor="text1"/>
+          <w:sz w:val="20"/>
+          <w:szCs w:val="20"/>
+        </w:rPr>
+        <w:instrText xml:space="preserve"> SEQ Box \* ARABIC </w:instrText>
+      </w:r>
+      <w:r>
+        <w:rPr>
+          <w:color w:val="000000" w:themeColor="text1"/>
           <w:sz w:val="20"/>
           <w:szCs w:val="20"/>
         </w:rPr>
@@ -4510,7 +4548,7 @@
       <w:r>
         <w:rPr>
           <w:noProof/>
-          <w:color w:val="auto"/>
+          <w:color w:val="000000" w:themeColor="text1"/>
           <w:sz w:val="20"/>
           <w:szCs w:val="20"/>
         </w:rPr>
@@ -4518,7 +4556,7 @@
       </w:r>
       <w:r>
         <w:rPr>
-          <w:color w:val="auto"/>
+          <w:color w:val="000000" w:themeColor="text1"/>
           <w:sz w:val="20"/>
           <w:szCs w:val="20"/>
         </w:rPr>
@@ -4526,25 +4564,17 @@
       </w:r>
       <w:r>
         <w:rPr>
-          <w:color w:val="auto"/>
-          <w:sz w:val="20"/>
-          <w:szCs w:val="20"/>
-        </w:rPr>
-        <w:t xml:space="preserve"> - </w:t>
-      </w:r>
-      <w:r>
-        <w:rPr>
-          <w:color w:val="auto"/>
-          <w:sz w:val="20"/>
-          <w:szCs w:val="20"/>
-        </w:rPr>
-        <w:t xml:space="preserve">Impressão em tela da lista de adjacências do grafo fornecido em </w:t>
+          <w:color w:val="000000" w:themeColor="text1"/>
+          <w:sz w:val="20"/>
+          <w:szCs w:val="20"/>
+        </w:rPr>
+        <w:t xml:space="preserve"> - Impressão em tela da lista de adjacências do grafo fornecido em </w:t>
       </w:r>
       <w:r>
         <w:rPr>
           <w:rFonts w:cs="Times New Roman"/>
           <w:i/>
-          <w:color w:val="auto"/>
+          <w:color w:val="000000" w:themeColor="text1"/>
           <w:sz w:val="20"/>
           <w:szCs w:val="20"/>
         </w:rPr>
@@ -4726,63 +4756,7 @@
           <w:sz w:val="24"/>
           <w:szCs w:val="24"/>
         </w:rPr>
-        <w:t xml:space="preserve">Na implementação do </w:t>
-      </w:r>
-      <w:r>
-        <w:rPr>
-          <w:rFonts w:cs="Times New Roman"/>
-          <w:sz w:val="24"/>
-          <w:szCs w:val="24"/>
-        </w:rPr>
-        <w:t>método</w:t>
-      </w:r>
-      <w:r>
-        <w:rPr>
-          <w:rFonts w:cs="Times New Roman"/>
-          <w:sz w:val="24"/>
-          <w:szCs w:val="24"/>
-        </w:rPr>
-        <w:t xml:space="preserve"> mostrada na Figura 7</w:t>
-      </w:r>
-      <w:r>
-        <w:rPr>
-          <w:rFonts w:cs="Times New Roman"/>
-          <w:sz w:val="24"/>
-          <w:szCs w:val="24"/>
-        </w:rPr>
-        <w:t xml:space="preserve"> </w:t>
-      </w:r>
-      <w:r>
-        <w:rPr>
-          <w:rFonts w:cs="Times New Roman"/>
-          <w:sz w:val="24"/>
-          <w:szCs w:val="24"/>
-        </w:rPr>
-        <w:t xml:space="preserve">é </w:t>
-      </w:r>
-      <w:r>
-        <w:rPr>
-          <w:rFonts w:cs="Times New Roman"/>
-          <w:sz w:val="24"/>
-          <w:szCs w:val="24"/>
-        </w:rPr>
-        <w:t>realiza</w:t>
-      </w:r>
-      <w:r>
-        <w:rPr>
-          <w:rFonts w:cs="Times New Roman"/>
-          <w:sz w:val="24"/>
-          <w:szCs w:val="24"/>
-        </w:rPr>
-        <w:t>da</w:t>
-      </w:r>
-      <w:r>
-        <w:rPr>
-          <w:rFonts w:cs="Times New Roman"/>
-          <w:sz w:val="24"/>
-          <w:szCs w:val="24"/>
-        </w:rPr>
-        <w:t xml:space="preserve"> a busca em largura (BFS) ou em profundidade no gráfico da entrada a partir dos parâmetros </w:t>
+        <w:t xml:space="preserve">Na implementação do método mostrada na Figura 7 é realizada a busca em largura (BFS) ou em profundidade no gráfico da entrada a partir dos parâmetros </w:t>
       </w:r>
       <w:r>
         <w:rPr>
@@ -5355,7 +5329,15 @@
           <w:sz w:val="24"/>
           <w:szCs w:val="24"/>
         </w:rPr>
-        <w:t>A Tabela 4 mostra o recorte do resultado da busca DFS sobre o grafo de entrada:</w:t>
+        <w:t xml:space="preserve">O Box </w:t>
+      </w:r>
+      <w:r>
+        <w:rPr>
+          <w:rFonts w:cs="Times New Roman"/>
+          <w:sz w:val="24"/>
+          <w:szCs w:val="24"/>
+        </w:rPr>
+        <w:t>4 mostra o recorte do resultado da busca DFS sobre o grafo de entrada:</w:t>
       </w:r>
     </w:p>
     <w:p>
@@ -5364,22 +5346,22 @@
         <w:jc w:val="center"/>
         <w:rPr>
           <w:rFonts w:cs="Times New Roman"/>
-          <w:color w:val="auto"/>
-          <w:sz w:val="20"/>
-          <w:szCs w:val="20"/>
-        </w:rPr>
-      </w:pPr>
-      <w:r>
-        <w:rPr>
-          <w:color w:val="auto"/>
-          <w:sz w:val="20"/>
-          <w:szCs w:val="20"/>
-        </w:rPr>
-        <w:t xml:space="preserve">Tabela </w:t>
-      </w:r>
-      <w:r>
-        <w:rPr>
-          <w:color w:val="auto"/>
+          <w:color w:val="000000" w:themeColor="text1"/>
+          <w:sz w:val="20"/>
+          <w:szCs w:val="20"/>
+        </w:rPr>
+      </w:pPr>
+      <w:r>
+        <w:rPr>
+          <w:color w:val="000000" w:themeColor="text1"/>
+          <w:sz w:val="20"/>
+          <w:szCs w:val="20"/>
+        </w:rPr>
+        <w:t xml:space="preserve">Box </w:t>
+      </w:r>
+      <w:r>
+        <w:rPr>
+          <w:color w:val="000000" w:themeColor="text1"/>
           <w:sz w:val="20"/>
           <w:szCs w:val="20"/>
         </w:rPr>
@@ -5387,15 +5369,15 @@
       </w:r>
       <w:r>
         <w:rPr>
-          <w:color w:val="auto"/>
-          <w:sz w:val="20"/>
-          <w:szCs w:val="20"/>
-        </w:rPr>
-        <w:instrText xml:space="preserve"> SEQ Tabela \* ARABIC </w:instrText>
-      </w:r>
-      <w:r>
-        <w:rPr>
-          <w:color w:val="auto"/>
+          <w:color w:val="000000" w:themeColor="text1"/>
+          <w:sz w:val="20"/>
+          <w:szCs w:val="20"/>
+        </w:rPr>
+        <w:instrText xml:space="preserve"> SEQ Box \* ARABIC </w:instrText>
+      </w:r>
+      <w:r>
+        <w:rPr>
+          <w:color w:val="000000" w:themeColor="text1"/>
           <w:sz w:val="20"/>
           <w:szCs w:val="20"/>
         </w:rPr>
@@ -5404,7 +5386,7 @@
       <w:r>
         <w:rPr>
           <w:noProof/>
-          <w:color w:val="auto"/>
+          <w:color w:val="000000" w:themeColor="text1"/>
           <w:sz w:val="20"/>
           <w:szCs w:val="20"/>
         </w:rPr>
@@ -5412,7 +5394,7 @@
       </w:r>
       <w:r>
         <w:rPr>
-          <w:color w:val="auto"/>
+          <w:color w:val="000000" w:themeColor="text1"/>
           <w:sz w:val="20"/>
           <w:szCs w:val="20"/>
         </w:rPr>
@@ -5420,41 +5402,17 @@
       </w:r>
       <w:r>
         <w:rPr>
-          <w:color w:val="auto"/>
-          <w:sz w:val="20"/>
-          <w:szCs w:val="20"/>
-        </w:rPr>
-        <w:t xml:space="preserve"> – </w:t>
-      </w:r>
-      <w:r>
-        <w:rPr>
-          <w:color w:val="auto"/>
-          <w:sz w:val="20"/>
-          <w:szCs w:val="20"/>
-        </w:rPr>
-        <w:t>Recorte da saída da b</w:t>
-      </w:r>
-      <w:r>
-        <w:rPr>
-          <w:color w:val="auto"/>
-          <w:sz w:val="20"/>
-          <w:szCs w:val="20"/>
-        </w:rPr>
-        <w:t xml:space="preserve">usca DFS sobre o grafo </w:t>
-      </w:r>
-      <w:r>
-        <w:rPr>
-          <w:color w:val="auto"/>
-          <w:sz w:val="20"/>
-          <w:szCs w:val="20"/>
-        </w:rPr>
-        <w:t xml:space="preserve">fornecido em </w:t>
+          <w:color w:val="000000" w:themeColor="text1"/>
+          <w:sz w:val="20"/>
+          <w:szCs w:val="20"/>
+        </w:rPr>
+        <w:t xml:space="preserve"> – Recorte da saída da busca DFS sobre o grafo fornecido em </w:t>
       </w:r>
       <w:r>
         <w:rPr>
           <w:rFonts w:cs="Times New Roman"/>
           <w:i/>
-          <w:color w:val="auto"/>
+          <w:color w:val="000000" w:themeColor="text1"/>
           <w:sz w:val="20"/>
           <w:szCs w:val="20"/>
         </w:rPr>
@@ -6720,23 +6678,31 @@
           <w:sz w:val="24"/>
           <w:szCs w:val="24"/>
         </w:rPr>
-        <w:t>.</w:t>
-      </w:r>
-      <w:r>
-        <w:rPr>
-          <w:rFonts w:cs="Times New Roman"/>
-          <w:sz w:val="24"/>
-          <w:szCs w:val="24"/>
-        </w:rPr>
-        <w:t xml:space="preserve"> Ao final, gera um arquivo de saída conforme definições do tópico 2e (linhas 232 - 243).</w:t>
-      </w:r>
-      <w:r>
-        <w:rPr>
-          <w:rFonts w:cs="Times New Roman"/>
-          <w:sz w:val="24"/>
-          <w:szCs w:val="24"/>
-        </w:rPr>
-        <w:t xml:space="preserve"> Abaixo, a Tabela 5 apresenta recorte da saída gerada pelo método.</w:t>
+        <w:t>. Ao final, gera um arquivo de saída conforme definições do tópico 2e (linhas 232 - 243).</w:t>
+      </w:r>
+      <w:r>
+        <w:rPr>
+          <w:rFonts w:cs="Times New Roman"/>
+          <w:sz w:val="24"/>
+          <w:szCs w:val="24"/>
+        </w:rPr>
+        <w:t xml:space="preserve"> Abaixo,  </w:t>
+      </w:r>
+      <w:r>
+        <w:rPr>
+          <w:rFonts w:cs="Times New Roman"/>
+          <w:sz w:val="24"/>
+          <w:szCs w:val="24"/>
+        </w:rPr>
+        <w:t>Box</w:t>
+      </w:r>
+      <w:r>
+        <w:rPr>
+          <w:rFonts w:cs="Times New Roman"/>
+          <w:sz w:val="24"/>
+          <w:szCs w:val="24"/>
+        </w:rPr>
+        <w:t xml:space="preserve"> 5 apresenta recorte da saída gerada pelo método.</w:t>
       </w:r>
       <w:r>
         <w:rPr>
@@ -6888,22 +6854,22 @@
         <w:jc w:val="center"/>
         <w:rPr>
           <w:rFonts w:cs="Times New Roman"/>
-          <w:color w:val="auto"/>
-          <w:sz w:val="20"/>
-          <w:szCs w:val="20"/>
-        </w:rPr>
-      </w:pPr>
-      <w:r>
-        <w:rPr>
-          <w:color w:val="auto"/>
-          <w:sz w:val="20"/>
-          <w:szCs w:val="20"/>
-        </w:rPr>
-        <w:t xml:space="preserve">Tabela </w:t>
-      </w:r>
-      <w:r>
-        <w:rPr>
-          <w:color w:val="auto"/>
+          <w:color w:val="000000" w:themeColor="text1"/>
+          <w:sz w:val="20"/>
+          <w:szCs w:val="20"/>
+        </w:rPr>
+      </w:pPr>
+      <w:r>
+        <w:rPr>
+          <w:color w:val="000000" w:themeColor="text1"/>
+          <w:sz w:val="20"/>
+          <w:szCs w:val="20"/>
+        </w:rPr>
+        <w:t xml:space="preserve">Box </w:t>
+      </w:r>
+      <w:r>
+        <w:rPr>
+          <w:color w:val="000000" w:themeColor="text1"/>
           <w:sz w:val="20"/>
           <w:szCs w:val="20"/>
         </w:rPr>
@@ -6911,15 +6877,15 @@
       </w:r>
       <w:r>
         <w:rPr>
-          <w:color w:val="auto"/>
-          <w:sz w:val="20"/>
-          <w:szCs w:val="20"/>
-        </w:rPr>
-        <w:instrText xml:space="preserve"> SEQ Tabela \* ARABIC </w:instrText>
-      </w:r>
-      <w:r>
-        <w:rPr>
-          <w:color w:val="auto"/>
+          <w:color w:val="000000" w:themeColor="text1"/>
+          <w:sz w:val="20"/>
+          <w:szCs w:val="20"/>
+        </w:rPr>
+        <w:instrText xml:space="preserve"> SEQ Box \* ARABIC </w:instrText>
+      </w:r>
+      <w:r>
+        <w:rPr>
+          <w:color w:val="000000" w:themeColor="text1"/>
           <w:sz w:val="20"/>
           <w:szCs w:val="20"/>
         </w:rPr>
@@ -6928,7 +6894,7 @@
       <w:r>
         <w:rPr>
           <w:noProof/>
-          <w:color w:val="auto"/>
+          <w:color w:val="000000" w:themeColor="text1"/>
           <w:sz w:val="20"/>
           <w:szCs w:val="20"/>
         </w:rPr>
@@ -6936,7 +6902,7 @@
       </w:r>
       <w:r>
         <w:rPr>
-          <w:color w:val="auto"/>
+          <w:color w:val="000000" w:themeColor="text1"/>
           <w:sz w:val="20"/>
           <w:szCs w:val="20"/>
         </w:rPr>
@@ -6944,7 +6910,7 @@
       </w:r>
       <w:r>
         <w:rPr>
-          <w:color w:val="auto"/>
+          <w:color w:val="000000" w:themeColor="text1"/>
           <w:sz w:val="20"/>
           <w:szCs w:val="20"/>
         </w:rPr>
@@ -6954,7 +6920,7 @@
       <w:r>
         <w:rPr>
           <w:i/>
-          <w:color w:val="auto"/>
+          <w:color w:val="000000" w:themeColor="text1"/>
           <w:sz w:val="20"/>
           <w:szCs w:val="20"/>
         </w:rPr>
@@ -6964,7 +6930,7 @@
       <w:r>
         <w:rPr>
           <w:i/>
-          <w:color w:val="auto"/>
+          <w:color w:val="000000" w:themeColor="text1"/>
           <w:sz w:val="20"/>
           <w:szCs w:val="20"/>
         </w:rPr>
@@ -7524,15 +7490,7 @@
                 <w:sz w:val="18"/>
                 <w:szCs w:val="18"/>
               </w:rPr>
-              <w:t xml:space="preserve"> </w:t>
-            </w:r>
-            <w:r>
-              <w:rPr>
-                <w:rFonts w:ascii="Courier New" w:hAnsi="Courier New" w:cs="Courier New"/>
-                <w:sz w:val="18"/>
-                <w:szCs w:val="18"/>
-              </w:rPr>
-              <w:t>...</w:t>
+              <w:t xml:space="preserve"> ...</w:t>
             </w:r>
           </w:p>
           <w:p>
@@ -7903,32 +7861,15 @@
           <w:sz w:val="24"/>
           <w:szCs w:val="24"/>
         </w:rPr>
-        <w:t>Grafos com pesos</w:t>
-      </w:r>
-      <w:r>
-        <w:rPr>
-          <w:rFonts w:cs="Times New Roman"/>
-          <w:b/>
-          <w:sz w:val="24"/>
-          <w:szCs w:val="24"/>
-        </w:rPr>
-        <w:t>:</w:t>
-      </w:r>
-      <w:r>
-        <w:rPr>
-          <w:rFonts w:cs="Times New Roman"/>
-          <w:sz w:val="24"/>
-          <w:szCs w:val="24"/>
-        </w:rPr>
-        <w:t xml:space="preserve"> representar e manipular grafos</w:t>
-      </w:r>
-      <w:r>
-        <w:rPr>
-          <w:rFonts w:cs="Times New Roman"/>
-          <w:sz w:val="24"/>
-          <w:szCs w:val="24"/>
-        </w:rPr>
-        <w:t xml:space="preserve"> </w:t>
+        <w:t>Grafos com pesos:</w:t>
+      </w:r>
+      <w:r>
+        <w:rPr>
+          <w:rFonts w:cs="Times New Roman"/>
+          <w:sz w:val="24"/>
+          <w:szCs w:val="24"/>
+        </w:rPr>
+        <w:t xml:space="preserve"> representar e manipular grafos </w:t>
       </w:r>
       <w:proofErr w:type="gramStart"/>
       <w:r>
@@ -7946,79 +7887,7 @@
           <w:sz w:val="24"/>
           <w:szCs w:val="24"/>
         </w:rPr>
-        <w:t xml:space="preserve"> que possuam pesos nas arestas. Os pesos, que serão representados</w:t>
-      </w:r>
-      <w:r>
-        <w:rPr>
-          <w:rFonts w:cs="Times New Roman"/>
-          <w:sz w:val="24"/>
-          <w:szCs w:val="24"/>
-        </w:rPr>
-        <w:t xml:space="preserve"> </w:t>
-      </w:r>
-      <w:r>
-        <w:rPr>
-          <w:rFonts w:cs="Times New Roman"/>
-          <w:sz w:val="24"/>
-          <w:szCs w:val="24"/>
-        </w:rPr>
-        <w:t>por valores reais, devem estar associados às arestas.</w:t>
-      </w:r>
-      <w:r>
-        <w:rPr>
-          <w:rFonts w:cs="Times New Roman"/>
-          <w:sz w:val="24"/>
-          <w:szCs w:val="24"/>
-        </w:rPr>
-        <w:t xml:space="preserve"> </w:t>
-      </w:r>
-      <w:r>
-        <w:rPr>
-          <w:rFonts w:cs="Times New Roman"/>
-          <w:sz w:val="24"/>
-          <w:szCs w:val="24"/>
-        </w:rPr>
-        <w:t>O</w:t>
-      </w:r>
-      <w:r>
-        <w:rPr>
-          <w:rFonts w:cs="Times New Roman"/>
-          <w:sz w:val="24"/>
-          <w:szCs w:val="24"/>
-        </w:rPr>
-        <w:t xml:space="preserve"> </w:t>
-      </w:r>
-      <w:r>
-        <w:rPr>
-          <w:rFonts w:cs="Times New Roman"/>
-          <w:sz w:val="24"/>
-          <w:szCs w:val="24"/>
-        </w:rPr>
-        <w:t>arquivo de entrada será modificado, tendo agora uma terceira coluna, que representa o</w:t>
-      </w:r>
-      <w:r>
-        <w:rPr>
-          <w:rFonts w:cs="Times New Roman"/>
-          <w:sz w:val="24"/>
-          <w:szCs w:val="24"/>
-        </w:rPr>
-        <w:t xml:space="preserve"> </w:t>
-      </w:r>
-      <w:r>
-        <w:rPr>
-          <w:rFonts w:cs="Times New Roman"/>
-          <w:sz w:val="24"/>
-          <w:szCs w:val="24"/>
-        </w:rPr>
-        <w:t>peso da aresta (podendo ser qualquer número de ponto flutuante)</w:t>
-      </w:r>
-      <w:r>
-        <w:rPr>
-          <w:rFonts w:cs="Times New Roman"/>
-          <w:sz w:val="24"/>
-          <w:szCs w:val="24"/>
-        </w:rPr>
-        <w:t>, como mostrado na Figura 2 da Primeira Parte.</w:t>
+        <w:t xml:space="preserve"> que possuam pesos nas arestas. Os pesos, que serão representados por valores reais, devem estar associados às arestas. O arquivo de entrada será modificado, tendo agora uma terceira coluna, que representa o peso da aresta (podendo ser qualquer número de ponto flutuante), como mostrado na Figura 2 da Primeira Parte.</w:t>
       </w:r>
     </w:p>
     <w:p>
@@ -8040,10 +7909,19 @@
       <w:r>
         <w:rPr>
           <w:rFonts w:cs="Times New Roman"/>
-          <w:sz w:val="24"/>
-          <w:szCs w:val="24"/>
-        </w:rPr>
-        <w:t xml:space="preserve">Distância e caminho mínimo: </w:t>
+          <w:b/>
+          <w:sz w:val="24"/>
+          <w:szCs w:val="24"/>
+        </w:rPr>
+        <w:t>Distância e caminho mínimo:</w:t>
+      </w:r>
+      <w:r>
+        <w:rPr>
+          <w:rFonts w:cs="Times New Roman"/>
+          <w:sz w:val="24"/>
+          <w:szCs w:val="24"/>
+        </w:rPr>
+        <w:t xml:space="preserve"> </w:t>
       </w:r>
       <w:proofErr w:type="gramStart"/>
       <w:r>
@@ -8156,6 +8034,40 @@
           <w:szCs w:val="24"/>
         </w:rPr>
       </w:pPr>
+      <w:r>
+        <w:rPr>
+          <w:rFonts w:cs="Times New Roman"/>
+          <w:sz w:val="24"/>
+          <w:szCs w:val="24"/>
+        </w:rPr>
+        <w:t>J</w:t>
+      </w:r>
+      <w:r>
+        <w:rPr>
+          <w:rFonts w:cs="Times New Roman"/>
+          <w:sz w:val="24"/>
+          <w:szCs w:val="24"/>
+        </w:rPr>
+        <w:t xml:space="preserve">ulgamos que há redundância entre o requisito 3a desta etapa com a </w:t>
+      </w:r>
+      <w:proofErr w:type="gramStart"/>
+      <w:r>
+        <w:rPr>
+          <w:rFonts w:cs="Times New Roman"/>
+          <w:sz w:val="24"/>
+          <w:szCs w:val="24"/>
+        </w:rPr>
+        <w:t>implementação</w:t>
+      </w:r>
+      <w:proofErr w:type="gramEnd"/>
+      <w:r>
+        <w:rPr>
+          <w:rFonts w:cs="Times New Roman"/>
+          <w:sz w:val="24"/>
+          <w:szCs w:val="24"/>
+        </w:rPr>
+        <w:t xml:space="preserve"> </w:t>
+      </w:r>
       <w:proofErr w:type="spellStart"/>
       <w:r>
         <w:rPr>
@@ -8163,33 +8075,2336 @@
           <w:sz w:val="24"/>
           <w:szCs w:val="24"/>
         </w:rPr>
-        <w:t>Nononono</w:t>
+        <w:t>elicitada</w:t>
       </w:r>
       <w:proofErr w:type="spellEnd"/>
+      <w:r>
+        <w:rPr>
+          <w:rFonts w:cs="Times New Roman"/>
+          <w:sz w:val="24"/>
+          <w:szCs w:val="24"/>
+        </w:rPr>
+        <w:t xml:space="preserve"> na Primeira Parte</w:t>
+      </w:r>
+      <w:r>
+        <w:rPr>
+          <w:rFonts w:cs="Times New Roman"/>
+          <w:sz w:val="24"/>
+          <w:szCs w:val="24"/>
+        </w:rPr>
+        <w:t xml:space="preserve">, já que nossos experimentos com o grafo representado no arquivo </w:t>
+      </w:r>
+      <w:r>
+        <w:rPr>
+          <w:rFonts w:cs="Times New Roman"/>
+          <w:i/>
+          <w:sz w:val="24"/>
+          <w:szCs w:val="24"/>
+        </w:rPr>
+        <w:t>grafo_1.txt</w:t>
+      </w:r>
+      <w:r>
+        <w:rPr>
+          <w:rFonts w:cs="Times New Roman"/>
+          <w:sz w:val="24"/>
+          <w:szCs w:val="24"/>
+        </w:rPr>
+        <w:t xml:space="preserve"> é ponderado</w:t>
+      </w:r>
+      <w:r>
+        <w:rPr>
+          <w:rFonts w:cs="Times New Roman"/>
+          <w:sz w:val="24"/>
+          <w:szCs w:val="24"/>
+        </w:rPr>
+        <w:t>.</w:t>
+      </w:r>
+      <w:r>
+        <w:rPr>
+          <w:rFonts w:cs="Times New Roman"/>
+          <w:sz w:val="24"/>
+          <w:szCs w:val="24"/>
+        </w:rPr>
+        <w:t xml:space="preserve"> Assim, apresentaremos a seguir o algoritmo referente </w:t>
+      </w:r>
+      <w:r>
+        <w:rPr>
+          <w:rFonts w:cs="Times New Roman"/>
+          <w:sz w:val="24"/>
+          <w:szCs w:val="24"/>
+        </w:rPr>
+        <w:t>à demanda especificada n</w:t>
+      </w:r>
+      <w:r>
+        <w:rPr>
+          <w:rFonts w:cs="Times New Roman"/>
+          <w:sz w:val="24"/>
+          <w:szCs w:val="24"/>
+        </w:rPr>
+        <w:t>o tópico 3b desta seção.</w:t>
+      </w:r>
     </w:p>
     <w:p>
       <w:pPr>
-        <w:spacing w:line="360" w:lineRule="auto"/>
-        <w:jc w:val="both"/>
-        <w:rPr>
-          <w:rFonts w:cs="Times New Roman"/>
-          <w:sz w:val="24"/>
-          <w:szCs w:val="24"/>
-        </w:rPr>
-      </w:pPr>
+        <w:pStyle w:val="SemEspaamento"/>
+      </w:pPr>
+      <w:r>
+        <w:rPr>
+          <w:noProof/>
+          <w:lang w:eastAsia="pt-BR"/>
+        </w:rPr>
+        <w:lastRenderedPageBreak/>
+        <w:drawing>
+          <wp:inline distT="0" distB="0" distL="0" distR="0" wp14:anchorId="0C818DC3" wp14:editId="61282444">
+            <wp:extent cx="5667375" cy="7010400"/>
+            <wp:effectExtent l="0" t="0" r="9525" b="0"/>
+            <wp:docPr id="2" name="Imagem 2"/>
+            <wp:cNvGraphicFramePr>
+              <a:graphicFrameLocks xmlns:a="http://schemas.openxmlformats.org/drawingml/2006/main" noChangeAspect="1"/>
+            </wp:cNvGraphicFramePr>
+            <a:graphic xmlns:a="http://schemas.openxmlformats.org/drawingml/2006/main">
+              <a:graphicData uri="http://schemas.openxmlformats.org/drawingml/2006/picture">
+                <pic:pic xmlns:pic="http://schemas.openxmlformats.org/drawingml/2006/picture">
+                  <pic:nvPicPr>
+                    <pic:cNvPr id="0" name="Picture 2"/>
+                    <pic:cNvPicPr>
+                      <a:picLocks noChangeAspect="1" noChangeArrowheads="1"/>
+                    </pic:cNvPicPr>
+                  </pic:nvPicPr>
+                  <pic:blipFill>
+                    <a:blip r:embed="rId19">
+                      <a:extLst>
+                        <a:ext uri="{28A0092B-C50C-407E-A947-70E740481C1C}">
+                          <a14:useLocalDpi xmlns:a14="http://schemas.microsoft.com/office/drawing/2010/main" val="0"/>
+                        </a:ext>
+                      </a:extLst>
+                    </a:blip>
+                    <a:srcRect/>
+                    <a:stretch>
+                      <a:fillRect/>
+                    </a:stretch>
+                  </pic:blipFill>
+                  <pic:spPr bwMode="auto">
+                    <a:xfrm>
+                      <a:off x="0" y="0"/>
+                      <a:ext cx="5667375" cy="7010400"/>
+                    </a:xfrm>
+                    <a:prstGeom prst="rect">
+                      <a:avLst/>
+                    </a:prstGeom>
+                    <a:noFill/>
+                    <a:ln>
+                      <a:noFill/>
+                    </a:ln>
+                  </pic:spPr>
+                </pic:pic>
+              </a:graphicData>
+            </a:graphic>
+          </wp:inline>
+        </w:drawing>
+      </w:r>
     </w:p>
     <w:p>
       <w:pPr>
-        <w:ind w:left="360"/>
+        <w:pStyle w:val="SemEspaamento"/>
+        <w:jc w:val="center"/>
+        <w:rPr>
+          <w:b/>
+          <w:sz w:val="20"/>
+          <w:szCs w:val="20"/>
+        </w:rPr>
+      </w:pPr>
+      <w:r>
+        <w:rPr>
+          <w:b/>
+          <w:sz w:val="20"/>
+          <w:szCs w:val="20"/>
+        </w:rPr>
+        <w:t xml:space="preserve">Figura </w:t>
+      </w:r>
+      <w:r>
+        <w:rPr>
+          <w:b/>
+          <w:sz w:val="20"/>
+          <w:szCs w:val="20"/>
+        </w:rPr>
+        <w:fldChar w:fldCharType="begin"/>
+      </w:r>
+      <w:r>
+        <w:rPr>
+          <w:b/>
+          <w:sz w:val="20"/>
+          <w:szCs w:val="20"/>
+        </w:rPr>
+        <w:instrText xml:space="preserve"> SEQ Figura \* ARABIC </w:instrText>
+      </w:r>
+      <w:r>
+        <w:rPr>
+          <w:b/>
+          <w:sz w:val="20"/>
+          <w:szCs w:val="20"/>
+        </w:rPr>
+        <w:fldChar w:fldCharType="separate"/>
+      </w:r>
+      <w:r>
+        <w:rPr>
+          <w:b/>
+          <w:noProof/>
+          <w:sz w:val="20"/>
+          <w:szCs w:val="20"/>
+        </w:rPr>
+        <w:t>9</w:t>
+      </w:r>
+      <w:r>
+        <w:rPr>
+          <w:b/>
+          <w:sz w:val="20"/>
+          <w:szCs w:val="20"/>
+        </w:rPr>
+        <w:fldChar w:fldCharType="end"/>
+      </w:r>
+      <w:r>
+        <w:rPr>
+          <w:b/>
+          <w:sz w:val="20"/>
+          <w:szCs w:val="20"/>
+        </w:rPr>
+        <w:t xml:space="preserve"> - Método </w:t>
+      </w:r>
+      <w:proofErr w:type="spellStart"/>
+      <w:r>
+        <w:rPr>
+          <w:b/>
+          <w:i/>
+          <w:sz w:val="20"/>
+          <w:szCs w:val="20"/>
+        </w:rPr>
+        <w:t>calcula_distancia</w:t>
+      </w:r>
+      <w:proofErr w:type="spellEnd"/>
+      <w:r>
+        <w:rPr>
+          <w:b/>
+          <w:i/>
+          <w:sz w:val="20"/>
+          <w:szCs w:val="20"/>
+        </w:rPr>
+        <w:t>()</w:t>
+      </w:r>
+      <w:r>
+        <w:rPr>
+          <w:b/>
+          <w:sz w:val="20"/>
+          <w:szCs w:val="20"/>
+        </w:rPr>
+        <w:t xml:space="preserve">: </w:t>
+      </w:r>
+      <w:proofErr w:type="gramStart"/>
+      <w:r>
+        <w:rPr>
+          <w:b/>
+          <w:sz w:val="20"/>
+          <w:szCs w:val="20"/>
+        </w:rPr>
+        <w:t>implementação</w:t>
+      </w:r>
+      <w:proofErr w:type="gramEnd"/>
+    </w:p>
+    <w:p>
+      <w:pPr>
+        <w:spacing w:line="360" w:lineRule="auto"/>
+        <w:ind w:firstLine="709"/>
+        <w:jc w:val="both"/>
+        <w:rPr>
+          <w:rFonts w:cs="Times New Roman"/>
+          <w:sz w:val="24"/>
+          <w:szCs w:val="24"/>
+        </w:rPr>
+      </w:pPr>
+    </w:p>
+    <w:p>
+      <w:pPr>
+        <w:spacing w:line="360" w:lineRule="auto"/>
+        <w:ind w:firstLine="709"/>
+        <w:jc w:val="both"/>
+        <w:rPr>
+          <w:rFonts w:cs="Times New Roman"/>
+          <w:sz w:val="24"/>
+          <w:szCs w:val="24"/>
+        </w:rPr>
+      </w:pPr>
+      <w:r>
+        <w:rPr>
+          <w:rFonts w:cs="Times New Roman"/>
+          <w:sz w:val="24"/>
+          <w:szCs w:val="24"/>
+        </w:rPr>
+        <w:t>Para demonstração da</w:t>
+      </w:r>
+      <w:r>
+        <w:rPr>
+          <w:rFonts w:cs="Times New Roman"/>
+          <w:sz w:val="24"/>
+          <w:szCs w:val="24"/>
+        </w:rPr>
+        <w:t xml:space="preserve"> implementação desta etapa </w:t>
+      </w:r>
+      <w:r>
+        <w:rPr>
+          <w:rFonts w:cs="Times New Roman"/>
+          <w:sz w:val="24"/>
+          <w:szCs w:val="24"/>
+        </w:rPr>
+        <w:t>foram utilizados</w:t>
+      </w:r>
+      <w:r>
+        <w:rPr>
+          <w:rFonts w:cs="Times New Roman"/>
+          <w:sz w:val="24"/>
+          <w:szCs w:val="24"/>
+        </w:rPr>
+        <w:t xml:space="preserve"> diferentes arquivo de entrada para cálculo de distância e caminho mínimo</w:t>
+      </w:r>
+      <w:r>
+        <w:rPr>
+          <w:rFonts w:cs="Times New Roman"/>
+          <w:sz w:val="24"/>
+          <w:szCs w:val="24"/>
+        </w:rPr>
+        <w:t>, com representações de</w:t>
+      </w:r>
+      <w:r>
+        <w:rPr>
+          <w:rFonts w:cs="Times New Roman"/>
+          <w:sz w:val="24"/>
+          <w:szCs w:val="24"/>
+        </w:rPr>
+        <w:t xml:space="preserve"> </w:t>
+      </w:r>
+      <w:r>
+        <w:rPr>
+          <w:rFonts w:cs="Times New Roman"/>
+          <w:sz w:val="24"/>
+          <w:szCs w:val="24"/>
+        </w:rPr>
+        <w:t>g</w:t>
+      </w:r>
+      <w:r>
+        <w:rPr>
+          <w:rFonts w:cs="Times New Roman"/>
+          <w:sz w:val="24"/>
+          <w:szCs w:val="24"/>
+        </w:rPr>
+        <w:t xml:space="preserve">rafos </w:t>
+      </w:r>
+      <w:proofErr w:type="gramStart"/>
+      <w:r>
+        <w:rPr>
+          <w:rFonts w:cs="Times New Roman"/>
+          <w:sz w:val="24"/>
+          <w:szCs w:val="24"/>
+        </w:rPr>
+        <w:t>não-direcionados</w:t>
+      </w:r>
+      <w:proofErr w:type="gramEnd"/>
+      <w:r>
+        <w:rPr>
+          <w:rFonts w:cs="Times New Roman"/>
+          <w:sz w:val="24"/>
+          <w:szCs w:val="24"/>
+        </w:rPr>
+        <w:t xml:space="preserve"> ponderados e não ponderados.</w:t>
+      </w:r>
+      <w:r>
+        <w:rPr>
+          <w:rFonts w:cs="Times New Roman"/>
+          <w:sz w:val="24"/>
+          <w:szCs w:val="24"/>
+        </w:rPr>
+        <w:t xml:space="preserve"> O método </w:t>
+      </w:r>
+      <w:proofErr w:type="spellStart"/>
+      <w:r>
+        <w:rPr>
+          <w:rFonts w:cs="Times New Roman"/>
+          <w:i/>
+          <w:sz w:val="24"/>
+          <w:szCs w:val="24"/>
+        </w:rPr>
+        <w:lastRenderedPageBreak/>
+        <w:t>calcula_distancia</w:t>
+      </w:r>
+      <w:proofErr w:type="spellEnd"/>
+      <w:r>
+        <w:rPr>
+          <w:rFonts w:cs="Times New Roman"/>
+          <w:i/>
+          <w:sz w:val="24"/>
+          <w:szCs w:val="24"/>
+        </w:rPr>
+        <w:t>()</w:t>
+      </w:r>
+      <w:r>
+        <w:rPr>
+          <w:rFonts w:cs="Times New Roman"/>
+          <w:sz w:val="24"/>
+          <w:szCs w:val="24"/>
+        </w:rPr>
+        <w:t xml:space="preserve"> </w:t>
+      </w:r>
+      <w:r>
+        <w:rPr>
+          <w:rFonts w:cs="Times New Roman"/>
+          <w:sz w:val="24"/>
+          <w:szCs w:val="24"/>
+        </w:rPr>
+        <w:t xml:space="preserve">da classe </w:t>
+      </w:r>
+      <w:r>
+        <w:rPr>
+          <w:rFonts w:cs="Times New Roman"/>
+          <w:i/>
+          <w:sz w:val="24"/>
+          <w:szCs w:val="24"/>
+        </w:rPr>
+        <w:t xml:space="preserve">Grafo </w:t>
+      </w:r>
+      <w:proofErr w:type="gramStart"/>
+      <w:r>
+        <w:rPr>
+          <w:rFonts w:cs="Times New Roman"/>
+          <w:sz w:val="24"/>
+          <w:szCs w:val="24"/>
+        </w:rPr>
+        <w:t>implementa</w:t>
+      </w:r>
+      <w:proofErr w:type="gramEnd"/>
+      <w:r>
+        <w:rPr>
+          <w:rFonts w:cs="Times New Roman"/>
+          <w:sz w:val="24"/>
+          <w:szCs w:val="24"/>
+        </w:rPr>
+        <w:t xml:space="preserve"> o algoritmo responsável pela recepção das informações do grafo fornecido</w:t>
+      </w:r>
+      <w:r>
+        <w:rPr>
+          <w:rFonts w:cs="Times New Roman"/>
+          <w:sz w:val="24"/>
+          <w:szCs w:val="24"/>
+        </w:rPr>
+        <w:t xml:space="preserve"> na carga</w:t>
+      </w:r>
+      <w:r>
+        <w:rPr>
+          <w:rFonts w:cs="Times New Roman"/>
+          <w:sz w:val="24"/>
+          <w:szCs w:val="24"/>
+        </w:rPr>
+        <w:t xml:space="preserve"> e informações de distância e caminho mínimo, que </w:t>
+      </w:r>
+      <w:r>
+        <w:rPr>
+          <w:rFonts w:cs="Times New Roman"/>
+          <w:sz w:val="24"/>
+          <w:szCs w:val="24"/>
+        </w:rPr>
+        <w:t xml:space="preserve">por sua vez </w:t>
+      </w:r>
+      <w:r>
+        <w:rPr>
+          <w:rFonts w:cs="Times New Roman"/>
+          <w:sz w:val="24"/>
+          <w:szCs w:val="24"/>
+        </w:rPr>
+        <w:t>são impressas em tela pelo seu invocador</w:t>
+      </w:r>
+      <w:r>
+        <w:rPr>
+          <w:rFonts w:cs="Times New Roman"/>
+          <w:sz w:val="24"/>
+          <w:szCs w:val="24"/>
+        </w:rPr>
+        <w:t xml:space="preserve"> (arquivo </w:t>
+      </w:r>
+      <w:r>
+        <w:rPr>
+          <w:rFonts w:cs="Times New Roman"/>
+          <w:i/>
+          <w:sz w:val="24"/>
+          <w:szCs w:val="24"/>
+        </w:rPr>
+        <w:t>teste.py</w:t>
+      </w:r>
+      <w:r>
+        <w:rPr>
+          <w:rFonts w:cs="Times New Roman"/>
+          <w:i/>
+          <w:sz w:val="24"/>
+          <w:szCs w:val="24"/>
+        </w:rPr>
+        <w:t xml:space="preserve">, </w:t>
+      </w:r>
+      <w:r>
+        <w:rPr>
+          <w:rFonts w:cs="Times New Roman"/>
+          <w:sz w:val="24"/>
+          <w:szCs w:val="24"/>
+        </w:rPr>
+        <w:t>neste projeto</w:t>
+      </w:r>
+      <w:r>
+        <w:rPr>
+          <w:rFonts w:cs="Times New Roman"/>
+          <w:sz w:val="24"/>
+          <w:szCs w:val="24"/>
+        </w:rPr>
+        <w:t>)</w:t>
+      </w:r>
+      <w:r>
+        <w:rPr>
+          <w:rFonts w:cs="Times New Roman"/>
+          <w:sz w:val="24"/>
+          <w:szCs w:val="24"/>
+        </w:rPr>
+        <w:t xml:space="preserve">.  Para isso, </w:t>
+      </w:r>
+      <w:r>
+        <w:rPr>
+          <w:rFonts w:cs="Times New Roman"/>
+          <w:sz w:val="24"/>
+          <w:szCs w:val="24"/>
+        </w:rPr>
+        <w:t xml:space="preserve">a </w:t>
+      </w:r>
+      <w:r>
+        <w:rPr>
+          <w:rFonts w:cs="Times New Roman"/>
+          <w:sz w:val="24"/>
+          <w:szCs w:val="24"/>
+        </w:rPr>
+        <w:t xml:space="preserve">assinatura </w:t>
+      </w:r>
+      <w:r>
+        <w:rPr>
+          <w:rFonts w:cs="Times New Roman"/>
+          <w:sz w:val="24"/>
+          <w:szCs w:val="24"/>
+        </w:rPr>
+        <w:t>do método contempla como</w:t>
+      </w:r>
+      <w:r>
+        <w:rPr>
+          <w:rFonts w:cs="Times New Roman"/>
+          <w:sz w:val="24"/>
+          <w:szCs w:val="24"/>
+        </w:rPr>
+        <w:t xml:space="preserve"> parâmetros </w:t>
+      </w:r>
+      <w:r>
+        <w:rPr>
+          <w:rFonts w:cs="Times New Roman"/>
+          <w:sz w:val="24"/>
+          <w:szCs w:val="24"/>
+        </w:rPr>
+        <w:t xml:space="preserve">as variáveis globais preenchidas pelo </w:t>
+      </w:r>
+      <w:r>
+        <w:rPr>
+          <w:rFonts w:cs="Times New Roman"/>
+          <w:sz w:val="24"/>
+          <w:szCs w:val="24"/>
+        </w:rPr>
+        <w:t xml:space="preserve">processamento de </w:t>
+      </w:r>
+      <w:proofErr w:type="spellStart"/>
+      <w:r>
+        <w:rPr>
+          <w:rFonts w:cs="Times New Roman"/>
+          <w:i/>
+          <w:sz w:val="24"/>
+          <w:szCs w:val="24"/>
+        </w:rPr>
+        <w:t>le_grafo</w:t>
+      </w:r>
+      <w:proofErr w:type="spellEnd"/>
+      <w:r>
+        <w:rPr>
+          <w:rFonts w:cs="Times New Roman"/>
+          <w:i/>
+          <w:sz w:val="24"/>
+          <w:szCs w:val="24"/>
+        </w:rPr>
+        <w:t>()</w:t>
+      </w:r>
+      <w:r>
+        <w:rPr>
+          <w:rFonts w:cs="Times New Roman"/>
+          <w:sz w:val="24"/>
+          <w:szCs w:val="24"/>
+        </w:rPr>
+        <w:t xml:space="preserve"> e os vértices fornecidos pelo usuário (linha 246).</w:t>
+      </w:r>
+      <w:r>
+        <w:rPr>
+          <w:rFonts w:cs="Times New Roman"/>
+          <w:sz w:val="24"/>
+          <w:szCs w:val="24"/>
+        </w:rPr>
+        <w:t xml:space="preserve"> O terceiro parâmetro do método recebe valor default nulo já considerando o cálculo entre um determinado vértice e todos os outros do grafo</w:t>
+      </w:r>
+      <w:r>
+        <w:rPr>
+          <w:rFonts w:cs="Times New Roman"/>
+          <w:sz w:val="24"/>
+          <w:szCs w:val="24"/>
+        </w:rPr>
+        <w:t xml:space="preserve"> (processamentos geradores das saídas exibidas em Box 7 e Box 10, mais adiante)</w:t>
+      </w:r>
+      <w:r>
+        <w:rPr>
+          <w:rFonts w:cs="Times New Roman"/>
+          <w:sz w:val="24"/>
+          <w:szCs w:val="24"/>
+        </w:rPr>
+        <w:t xml:space="preserve">. Adicionalmente, o primeiro parâmetro, que encapsula as variáveis globais (Figura 4, linhas 7-10) </w:t>
+      </w:r>
+      <w:r>
+        <w:rPr>
+          <w:rFonts w:cs="Times New Roman"/>
+          <w:sz w:val="24"/>
+          <w:szCs w:val="24"/>
+        </w:rPr>
+        <w:t xml:space="preserve">informa se o gráfico é ou não ponderado com base na saída de </w:t>
+      </w:r>
+      <w:proofErr w:type="spellStart"/>
+      <w:r>
+        <w:rPr>
+          <w:rFonts w:cs="Times New Roman"/>
+          <w:i/>
+          <w:sz w:val="24"/>
+          <w:szCs w:val="24"/>
+        </w:rPr>
+        <w:t>le_grafo</w:t>
+      </w:r>
+      <w:proofErr w:type="spellEnd"/>
+      <w:r>
+        <w:rPr>
+          <w:rFonts w:cs="Times New Roman"/>
+          <w:i/>
+          <w:sz w:val="24"/>
+          <w:szCs w:val="24"/>
+        </w:rPr>
+        <w:t>()</w:t>
+      </w:r>
+      <w:r>
+        <w:rPr>
+          <w:rFonts w:cs="Times New Roman"/>
+          <w:sz w:val="24"/>
+          <w:szCs w:val="24"/>
+        </w:rPr>
+        <w:t>. Esse dado é fundamental para a escolha do algoritmo mais adequado para percorrer-se o grafo (linhas 274-277)</w:t>
+      </w:r>
+      <w:r>
+        <w:rPr>
+          <w:rFonts w:cs="Times New Roman"/>
+          <w:sz w:val="24"/>
+          <w:szCs w:val="24"/>
+        </w:rPr>
+        <w:t xml:space="preserve"> e calcular-se a distância entre os vértices</w:t>
+      </w:r>
+      <w:r>
+        <w:rPr>
+          <w:rFonts w:cs="Times New Roman"/>
+          <w:sz w:val="24"/>
+          <w:szCs w:val="24"/>
+        </w:rPr>
+        <w:t xml:space="preserve">. Caso o grafo seja ponderado, o algoritmo interno </w:t>
+      </w:r>
+      <w:proofErr w:type="spellStart"/>
+      <w:r>
+        <w:rPr>
+          <w:rFonts w:cs="Times New Roman"/>
+          <w:i/>
+          <w:sz w:val="24"/>
+          <w:szCs w:val="24"/>
+        </w:rPr>
+        <w:t>dijkstra</w:t>
+      </w:r>
+      <w:proofErr w:type="spellEnd"/>
+      <w:r>
+        <w:rPr>
+          <w:rFonts w:cs="Times New Roman"/>
+          <w:i/>
+          <w:sz w:val="24"/>
+          <w:szCs w:val="24"/>
+        </w:rPr>
+        <w:t>()</w:t>
+      </w:r>
+      <w:r>
+        <w:rPr>
+          <w:rFonts w:cs="Times New Roman"/>
+          <w:i/>
+          <w:sz w:val="24"/>
+          <w:szCs w:val="24"/>
+        </w:rPr>
+        <w:t xml:space="preserve"> </w:t>
+      </w:r>
+      <w:r>
+        <w:rPr>
+          <w:rFonts w:cs="Times New Roman"/>
+          <w:sz w:val="24"/>
+          <w:szCs w:val="24"/>
+        </w:rPr>
+        <w:t>é invo</w:t>
+      </w:r>
+      <w:r>
+        <w:rPr>
+          <w:rFonts w:cs="Times New Roman"/>
+          <w:sz w:val="24"/>
+          <w:szCs w:val="24"/>
+        </w:rPr>
+        <w:t>c</w:t>
+      </w:r>
+      <w:r>
+        <w:rPr>
+          <w:rFonts w:cs="Times New Roman"/>
+          <w:sz w:val="24"/>
+          <w:szCs w:val="24"/>
+        </w:rPr>
+        <w:t>ado</w:t>
+      </w:r>
+      <w:r>
+        <w:rPr>
+          <w:rFonts w:cs="Times New Roman"/>
+          <w:sz w:val="24"/>
+          <w:szCs w:val="24"/>
+        </w:rPr>
+        <w:t>,</w:t>
+      </w:r>
+      <w:r>
+        <w:rPr>
+          <w:rFonts w:cs="Times New Roman"/>
+          <w:sz w:val="24"/>
+          <w:szCs w:val="24"/>
+        </w:rPr>
+        <w:t xml:space="preserve"> do contrário a varredura será com o uso do algoritmo BFS (tópico 2.1.4).</w:t>
+      </w:r>
+    </w:p>
+    <w:p>
+      <w:pPr>
+        <w:spacing w:line="360" w:lineRule="auto"/>
+        <w:ind w:firstLine="709"/>
+        <w:jc w:val="both"/>
+        <w:rPr>
+          <w:rFonts w:cs="Times New Roman"/>
+          <w:sz w:val="24"/>
+          <w:szCs w:val="24"/>
+        </w:rPr>
+      </w:pPr>
+      <w:r>
+        <w:rPr>
+          <w:rFonts w:cs="Times New Roman"/>
+          <w:sz w:val="24"/>
+          <w:szCs w:val="24"/>
+        </w:rPr>
+        <w:t xml:space="preserve">Para a definição de caminho mínimo entre os vértices, a </w:t>
+      </w:r>
+      <w:proofErr w:type="gramStart"/>
+      <w:r>
+        <w:rPr>
+          <w:rFonts w:cs="Times New Roman"/>
+          <w:sz w:val="24"/>
+          <w:szCs w:val="24"/>
+        </w:rPr>
+        <w:t>implementação</w:t>
+      </w:r>
+      <w:proofErr w:type="gramEnd"/>
+      <w:r>
+        <w:rPr>
+          <w:rFonts w:cs="Times New Roman"/>
+          <w:sz w:val="24"/>
+          <w:szCs w:val="24"/>
+        </w:rPr>
+        <w:t xml:space="preserve"> de </w:t>
+      </w:r>
+      <w:proofErr w:type="spellStart"/>
+      <w:r>
+        <w:rPr>
+          <w:rFonts w:cs="Times New Roman"/>
+          <w:i/>
+          <w:sz w:val="24"/>
+          <w:szCs w:val="24"/>
+        </w:rPr>
+        <w:t>dijkstra</w:t>
+      </w:r>
+      <w:proofErr w:type="spellEnd"/>
+      <w:r>
+        <w:rPr>
+          <w:rFonts w:cs="Times New Roman"/>
+          <w:i/>
+          <w:sz w:val="24"/>
+          <w:szCs w:val="24"/>
+        </w:rPr>
+        <w:t>()</w:t>
+      </w:r>
+      <w:r>
+        <w:rPr>
+          <w:rFonts w:cs="Times New Roman"/>
+          <w:sz w:val="24"/>
+          <w:szCs w:val="24"/>
+        </w:rPr>
+        <w:t xml:space="preserve"> considera o uso </w:t>
+      </w:r>
+      <w:r>
+        <w:rPr>
+          <w:rFonts w:cs="Times New Roman"/>
+          <w:sz w:val="24"/>
+          <w:szCs w:val="24"/>
+        </w:rPr>
+        <w:t xml:space="preserve">da lista de adjacência gerada por </w:t>
+      </w:r>
+      <w:proofErr w:type="spellStart"/>
+      <w:r>
+        <w:rPr>
+          <w:rFonts w:cs="Times New Roman"/>
+          <w:i/>
+          <w:sz w:val="24"/>
+          <w:szCs w:val="24"/>
+        </w:rPr>
+        <w:t>representa_grafo</w:t>
+      </w:r>
+      <w:proofErr w:type="spellEnd"/>
+      <w:r>
+        <w:rPr>
+          <w:rFonts w:cs="Times New Roman"/>
+          <w:i/>
+          <w:sz w:val="24"/>
+          <w:szCs w:val="24"/>
+        </w:rPr>
+        <w:t>(“lista”)</w:t>
+      </w:r>
+      <w:r>
+        <w:rPr>
+          <w:rFonts w:cs="Times New Roman"/>
+          <w:sz w:val="24"/>
+          <w:szCs w:val="24"/>
+        </w:rPr>
+        <w:t xml:space="preserve">(tópico 2.1.3) e </w:t>
+      </w:r>
+      <w:r>
+        <w:rPr>
+          <w:rFonts w:cs="Times New Roman"/>
+          <w:sz w:val="24"/>
+          <w:szCs w:val="24"/>
+        </w:rPr>
+        <w:t>um</w:t>
+      </w:r>
+      <w:r>
+        <w:rPr>
+          <w:rFonts w:cs="Times New Roman"/>
+          <w:sz w:val="24"/>
+          <w:szCs w:val="24"/>
+        </w:rPr>
+        <w:t>a</w:t>
+      </w:r>
+      <w:r>
+        <w:rPr>
+          <w:rFonts w:cs="Times New Roman"/>
+          <w:sz w:val="24"/>
+          <w:szCs w:val="24"/>
+        </w:rPr>
+        <w:t xml:space="preserve"> fila de prioridade (linha 252) para atualização dos vértices cujo caminh</w:t>
+      </w:r>
+      <w:r>
+        <w:rPr>
+          <w:rFonts w:cs="Times New Roman"/>
+          <w:sz w:val="24"/>
+          <w:szCs w:val="24"/>
+        </w:rPr>
+        <w:t>o</w:t>
+      </w:r>
+      <w:r>
+        <w:rPr>
+          <w:rFonts w:cs="Times New Roman"/>
+          <w:sz w:val="24"/>
+          <w:szCs w:val="24"/>
+        </w:rPr>
+        <w:t xml:space="preserve"> ainda não foi determinado no decorrer da varredura do grafo pelo algoritmo. A biblioteca </w:t>
+      </w:r>
+      <w:proofErr w:type="spellStart"/>
+      <w:r>
+        <w:rPr>
+          <w:rFonts w:cs="Times New Roman"/>
+          <w:i/>
+          <w:sz w:val="24"/>
+          <w:szCs w:val="24"/>
+        </w:rPr>
+        <w:t>queue</w:t>
+      </w:r>
+      <w:proofErr w:type="spellEnd"/>
+      <w:r>
+        <w:rPr>
+          <w:rFonts w:cs="Times New Roman"/>
+          <w:sz w:val="24"/>
+          <w:szCs w:val="24"/>
+        </w:rPr>
+        <w:t xml:space="preserve"> </w:t>
+      </w:r>
+      <w:r>
+        <w:rPr>
+          <w:rFonts w:cs="Times New Roman"/>
+          <w:sz w:val="24"/>
+          <w:szCs w:val="24"/>
+        </w:rPr>
+        <w:t xml:space="preserve">é </w:t>
+      </w:r>
+      <w:r>
+        <w:rPr>
+          <w:rFonts w:cs="Times New Roman"/>
+          <w:sz w:val="24"/>
+          <w:szCs w:val="24"/>
+        </w:rPr>
+        <w:t xml:space="preserve">importada pela classe para uso do objeto de </w:t>
+      </w:r>
+      <w:proofErr w:type="spellStart"/>
+      <w:proofErr w:type="gramStart"/>
+      <w:r>
+        <w:rPr>
+          <w:rFonts w:cs="Times New Roman"/>
+          <w:i/>
+          <w:sz w:val="24"/>
+          <w:szCs w:val="24"/>
+        </w:rPr>
+        <w:t>PriorityQueue</w:t>
+      </w:r>
+      <w:proofErr w:type="spellEnd"/>
+      <w:proofErr w:type="gramEnd"/>
+      <w:r>
+        <w:rPr>
+          <w:rFonts w:cs="Times New Roman"/>
+          <w:sz w:val="24"/>
+          <w:szCs w:val="24"/>
+        </w:rPr>
+        <w:t xml:space="preserve"> no</w:t>
+      </w:r>
+      <w:r>
+        <w:rPr>
+          <w:rFonts w:cs="Times New Roman"/>
+          <w:sz w:val="24"/>
+          <w:szCs w:val="24"/>
+        </w:rPr>
+        <w:t xml:space="preserve"> algoritmo</w:t>
+      </w:r>
+      <w:r>
+        <w:rPr>
+          <w:rFonts w:cs="Times New Roman"/>
+          <w:sz w:val="24"/>
+          <w:szCs w:val="24"/>
+        </w:rPr>
+        <w:t xml:space="preserve"> </w:t>
+      </w:r>
+      <w:r>
+        <w:rPr>
+          <w:rFonts w:cs="Times New Roman"/>
+          <w:sz w:val="24"/>
+          <w:szCs w:val="24"/>
+        </w:rPr>
+        <w:t>(Figura 4)</w:t>
+      </w:r>
+      <w:r>
+        <w:rPr>
+          <w:rFonts w:cs="Times New Roman"/>
+          <w:sz w:val="24"/>
+          <w:szCs w:val="24"/>
+        </w:rPr>
+        <w:t>.</w:t>
+      </w:r>
+    </w:p>
+    <w:p>
+      <w:pPr>
+        <w:spacing w:line="360" w:lineRule="auto"/>
+        <w:ind w:firstLine="709"/>
+        <w:jc w:val="both"/>
+        <w:rPr>
+          <w:rFonts w:cs="Times New Roman"/>
+          <w:sz w:val="24"/>
+          <w:szCs w:val="24"/>
+        </w:rPr>
+      </w:pPr>
+      <w:r>
+        <w:rPr>
+          <w:rFonts w:cs="Times New Roman"/>
+          <w:sz w:val="24"/>
+          <w:szCs w:val="24"/>
+        </w:rPr>
+        <w:t xml:space="preserve">A </w:t>
+      </w:r>
+      <w:proofErr w:type="gramStart"/>
+      <w:r>
+        <w:rPr>
+          <w:rFonts w:cs="Times New Roman"/>
+          <w:sz w:val="24"/>
+          <w:szCs w:val="24"/>
+        </w:rPr>
+        <w:t>implementação</w:t>
+      </w:r>
+      <w:proofErr w:type="gramEnd"/>
+      <w:r>
+        <w:rPr>
+          <w:rFonts w:cs="Times New Roman"/>
+          <w:sz w:val="24"/>
+          <w:szCs w:val="24"/>
+        </w:rPr>
+        <w:t xml:space="preserve"> do método comporta ainda o algoritmo </w:t>
+      </w:r>
+      <w:proofErr w:type="spellStart"/>
+      <w:r>
+        <w:rPr>
+          <w:rFonts w:cs="Times New Roman"/>
+          <w:i/>
+          <w:sz w:val="24"/>
+          <w:szCs w:val="24"/>
+        </w:rPr>
+        <w:t>calcula_caminho</w:t>
+      </w:r>
+      <w:proofErr w:type="spellEnd"/>
+      <w:r>
+        <w:rPr>
+          <w:rFonts w:cs="Times New Roman"/>
+          <w:i/>
+          <w:sz w:val="24"/>
+          <w:szCs w:val="24"/>
+        </w:rPr>
+        <w:t>(destino)</w:t>
+      </w:r>
+      <w:r>
+        <w:rPr>
+          <w:rFonts w:cs="Times New Roman"/>
+          <w:sz w:val="24"/>
+          <w:szCs w:val="24"/>
+        </w:rPr>
+        <w:t xml:space="preserve"> para a definição do caminho mínimo com base nos parâmetros de retorno dos métodos invocados no bloco 274-277.</w:t>
+      </w:r>
+    </w:p>
+    <w:p>
+      <w:pPr>
+        <w:pStyle w:val="PargrafodaLista"/>
+        <w:numPr>
+          <w:ilvl w:val="2"/>
+          <w:numId w:val="43"/>
+        </w:numPr>
+        <w:ind w:left="851" w:hanging="851"/>
         <w:rPr>
           <w:b/>
           <w:sz w:val="28"/>
           <w:szCs w:val="28"/>
         </w:rPr>
       </w:pPr>
+      <w:r>
+        <w:rPr>
+          <w:b/>
+          <w:sz w:val="28"/>
+          <w:szCs w:val="28"/>
+        </w:rPr>
+        <w:t>Grafos não ponderados: distância e caminho mínimo</w:t>
+      </w:r>
+    </w:p>
+    <w:p>
+      <w:pPr>
+        <w:rPr>
+          <w:sz w:val="24"/>
+          <w:szCs w:val="24"/>
+        </w:rPr>
+      </w:pPr>
+    </w:p>
+    <w:p>
+      <w:pPr>
+        <w:spacing w:line="360" w:lineRule="auto"/>
+        <w:ind w:firstLine="709"/>
+        <w:jc w:val="both"/>
+        <w:rPr>
+          <w:rFonts w:cs="Times New Roman"/>
+          <w:sz w:val="24"/>
+          <w:szCs w:val="24"/>
+        </w:rPr>
+      </w:pPr>
+      <w:r>
+        <w:rPr>
+          <w:rFonts w:cs="Times New Roman"/>
+          <w:sz w:val="24"/>
+          <w:szCs w:val="24"/>
+        </w:rPr>
+        <w:t>Utilizaremos aqui como entrada o grafo não ponderado representado no Box 6 abaixo, cujas arestas não possuem peso</w:t>
+      </w:r>
+      <w:r>
+        <w:rPr>
+          <w:rFonts w:cs="Times New Roman"/>
+          <w:sz w:val="24"/>
+          <w:szCs w:val="24"/>
+        </w:rPr>
+        <w:t>. Os boxes a seguir apresentam o conteúdo do arquivo de entrada (Box 6) e dos arquivos saída para cálculo entre um vértice e todos os outros (Box 7) e também entre dois vértices (Box 8).</w:t>
+      </w:r>
+    </w:p>
+    <w:p>
+      <w:pPr>
+        <w:pStyle w:val="Legenda"/>
+        <w:jc w:val="center"/>
+        <w:rPr>
+          <w:rFonts w:cs="Times New Roman"/>
+          <w:color w:val="000000" w:themeColor="text1"/>
+          <w:sz w:val="20"/>
+          <w:szCs w:val="20"/>
+        </w:rPr>
+      </w:pPr>
+      <w:r>
+        <w:rPr>
+          <w:color w:val="000000" w:themeColor="text1"/>
+          <w:sz w:val="20"/>
+          <w:szCs w:val="20"/>
+        </w:rPr>
+        <w:lastRenderedPageBreak/>
+        <w:t xml:space="preserve">Box </w:t>
+      </w:r>
+      <w:r>
+        <w:rPr>
+          <w:color w:val="000000" w:themeColor="text1"/>
+          <w:sz w:val="20"/>
+          <w:szCs w:val="20"/>
+        </w:rPr>
+        <w:fldChar w:fldCharType="begin"/>
+      </w:r>
+      <w:r>
+        <w:rPr>
+          <w:color w:val="000000" w:themeColor="text1"/>
+          <w:sz w:val="20"/>
+          <w:szCs w:val="20"/>
+        </w:rPr>
+        <w:instrText xml:space="preserve"> SEQ Box \* ARABIC </w:instrText>
+      </w:r>
+      <w:r>
+        <w:rPr>
+          <w:color w:val="000000" w:themeColor="text1"/>
+          <w:sz w:val="20"/>
+          <w:szCs w:val="20"/>
+        </w:rPr>
+        <w:fldChar w:fldCharType="separate"/>
+      </w:r>
+      <w:r>
+        <w:rPr>
+          <w:noProof/>
+          <w:color w:val="000000" w:themeColor="text1"/>
+          <w:sz w:val="20"/>
+          <w:szCs w:val="20"/>
+        </w:rPr>
+        <w:t>6</w:t>
+      </w:r>
+      <w:r>
+        <w:rPr>
+          <w:color w:val="000000" w:themeColor="text1"/>
+          <w:sz w:val="20"/>
+          <w:szCs w:val="20"/>
+        </w:rPr>
+        <w:fldChar w:fldCharType="end"/>
+      </w:r>
+      <w:r>
+        <w:rPr>
+          <w:color w:val="000000" w:themeColor="text1"/>
+          <w:sz w:val="20"/>
+          <w:szCs w:val="20"/>
+        </w:rPr>
+        <w:t xml:space="preserve"> – Arquivo de entrada com representação de grafo não ponderado</w:t>
+      </w:r>
+      <w:r>
+        <w:rPr>
+          <w:color w:val="000000" w:themeColor="text1"/>
+          <w:sz w:val="20"/>
+          <w:szCs w:val="20"/>
+        </w:rPr>
+        <w:t xml:space="preserve"> com 7 vértices</w:t>
+      </w:r>
+    </w:p>
+    <w:tbl>
+      <w:tblPr>
+        <w:tblStyle w:val="Tabelacomgrade"/>
+        <w:tblW w:w="0" w:type="auto"/>
+        <w:jc w:val="center"/>
+        <w:tblLook w:val="04A0" w:firstRow="1" w:lastRow="0" w:firstColumn="1" w:lastColumn="0" w:noHBand="0" w:noVBand="1"/>
+      </w:tblPr>
+      <w:tblGrid>
+        <w:gridCol w:w="675"/>
+      </w:tblGrid>
+      <w:tr>
+        <w:trPr>
+          <w:jc w:val="center"/>
+        </w:trPr>
+        <w:tc>
+          <w:tcPr>
+            <w:tcW w:w="675" w:type="dxa"/>
+          </w:tcPr>
+          <w:p>
+            <w:pPr>
+              <w:spacing w:line="360" w:lineRule="auto"/>
+              <w:jc w:val="both"/>
+              <w:rPr>
+                <w:rFonts w:ascii="Courier New" w:hAnsi="Courier New" w:cs="Courier New"/>
+                <w:sz w:val="18"/>
+                <w:szCs w:val="18"/>
+              </w:rPr>
+            </w:pPr>
+            <w:r>
+              <w:rPr>
+                <w:rFonts w:ascii="Courier New" w:hAnsi="Courier New" w:cs="Courier New"/>
+                <w:sz w:val="18"/>
+                <w:szCs w:val="18"/>
+              </w:rPr>
+              <w:t>7</w:t>
+            </w:r>
+          </w:p>
+          <w:p>
+            <w:pPr>
+              <w:spacing w:line="360" w:lineRule="auto"/>
+              <w:jc w:val="both"/>
+              <w:rPr>
+                <w:rFonts w:ascii="Courier New" w:hAnsi="Courier New" w:cs="Courier New"/>
+                <w:sz w:val="18"/>
+                <w:szCs w:val="18"/>
+              </w:rPr>
+            </w:pPr>
+            <w:r>
+              <w:rPr>
+                <w:rFonts w:ascii="Courier New" w:hAnsi="Courier New" w:cs="Courier New"/>
+                <w:sz w:val="18"/>
+                <w:szCs w:val="18"/>
+              </w:rPr>
+              <w:t>A B</w:t>
+            </w:r>
+          </w:p>
+          <w:p>
+            <w:pPr>
+              <w:spacing w:line="360" w:lineRule="auto"/>
+              <w:jc w:val="both"/>
+              <w:rPr>
+                <w:rFonts w:ascii="Courier New" w:hAnsi="Courier New" w:cs="Courier New"/>
+                <w:sz w:val="18"/>
+                <w:szCs w:val="18"/>
+              </w:rPr>
+            </w:pPr>
+            <w:r>
+              <w:rPr>
+                <w:rFonts w:ascii="Courier New" w:hAnsi="Courier New" w:cs="Courier New"/>
+                <w:sz w:val="18"/>
+                <w:szCs w:val="18"/>
+              </w:rPr>
+              <w:t>A C</w:t>
+            </w:r>
+          </w:p>
+          <w:p>
+            <w:pPr>
+              <w:spacing w:line="360" w:lineRule="auto"/>
+              <w:jc w:val="both"/>
+              <w:rPr>
+                <w:rFonts w:ascii="Courier New" w:hAnsi="Courier New" w:cs="Courier New"/>
+                <w:sz w:val="18"/>
+                <w:szCs w:val="18"/>
+              </w:rPr>
+            </w:pPr>
+            <w:r>
+              <w:rPr>
+                <w:rFonts w:ascii="Courier New" w:hAnsi="Courier New" w:cs="Courier New"/>
+                <w:sz w:val="18"/>
+                <w:szCs w:val="18"/>
+              </w:rPr>
+              <w:t>A E</w:t>
+            </w:r>
+          </w:p>
+          <w:p>
+            <w:pPr>
+              <w:spacing w:line="360" w:lineRule="auto"/>
+              <w:jc w:val="both"/>
+              <w:rPr>
+                <w:rFonts w:ascii="Courier New" w:hAnsi="Courier New" w:cs="Courier New"/>
+                <w:sz w:val="18"/>
+                <w:szCs w:val="18"/>
+              </w:rPr>
+            </w:pPr>
+            <w:r>
+              <w:rPr>
+                <w:rFonts w:ascii="Courier New" w:hAnsi="Courier New" w:cs="Courier New"/>
+                <w:sz w:val="18"/>
+                <w:szCs w:val="18"/>
+              </w:rPr>
+              <w:t>B D</w:t>
+            </w:r>
+          </w:p>
+          <w:p>
+            <w:pPr>
+              <w:spacing w:line="360" w:lineRule="auto"/>
+              <w:jc w:val="both"/>
+              <w:rPr>
+                <w:rFonts w:ascii="Courier New" w:hAnsi="Courier New" w:cs="Courier New"/>
+                <w:sz w:val="18"/>
+                <w:szCs w:val="18"/>
+              </w:rPr>
+            </w:pPr>
+            <w:r>
+              <w:rPr>
+                <w:rFonts w:ascii="Courier New" w:hAnsi="Courier New" w:cs="Courier New"/>
+                <w:sz w:val="18"/>
+                <w:szCs w:val="18"/>
+              </w:rPr>
+              <w:t>B F</w:t>
+            </w:r>
+          </w:p>
+          <w:p>
+            <w:pPr>
+              <w:spacing w:line="360" w:lineRule="auto"/>
+              <w:jc w:val="both"/>
+              <w:rPr>
+                <w:rFonts w:ascii="Courier New" w:hAnsi="Courier New" w:cs="Courier New"/>
+                <w:sz w:val="18"/>
+                <w:szCs w:val="18"/>
+              </w:rPr>
+            </w:pPr>
+            <w:r>
+              <w:rPr>
+                <w:rFonts w:ascii="Courier New" w:hAnsi="Courier New" w:cs="Courier New"/>
+                <w:sz w:val="18"/>
+                <w:szCs w:val="18"/>
+              </w:rPr>
+              <w:t>C G</w:t>
+            </w:r>
+          </w:p>
+          <w:p>
+            <w:pPr>
+              <w:spacing w:line="360" w:lineRule="auto"/>
+              <w:jc w:val="both"/>
+              <w:rPr>
+                <w:rFonts w:cs="Times New Roman"/>
+                <w:sz w:val="24"/>
+                <w:szCs w:val="24"/>
+              </w:rPr>
+            </w:pPr>
+            <w:r>
+              <w:rPr>
+                <w:rFonts w:ascii="Courier New" w:hAnsi="Courier New" w:cs="Courier New"/>
+                <w:sz w:val="18"/>
+                <w:szCs w:val="18"/>
+              </w:rPr>
+              <w:t>E F</w:t>
+            </w:r>
+          </w:p>
+        </w:tc>
+      </w:tr>
+    </w:tbl>
+    <w:p>
+      <w:pPr>
+        <w:spacing w:line="360" w:lineRule="auto"/>
+        <w:ind w:firstLine="709"/>
+        <w:jc w:val="both"/>
+        <w:rPr>
+          <w:rFonts w:cs="Times New Roman"/>
+          <w:sz w:val="24"/>
+          <w:szCs w:val="24"/>
+        </w:rPr>
+      </w:pPr>
+    </w:p>
+    <w:p>
+      <w:pPr>
+        <w:pStyle w:val="Legenda"/>
+        <w:jc w:val="center"/>
+        <w:rPr>
+          <w:rFonts w:cs="Times New Roman"/>
+          <w:color w:val="000000" w:themeColor="text1"/>
+          <w:sz w:val="20"/>
+          <w:szCs w:val="20"/>
+        </w:rPr>
+      </w:pPr>
+      <w:r>
+        <w:rPr>
+          <w:color w:val="000000" w:themeColor="text1"/>
+          <w:sz w:val="20"/>
+          <w:szCs w:val="20"/>
+        </w:rPr>
+        <w:t xml:space="preserve">Box </w:t>
+      </w:r>
+      <w:r>
+        <w:rPr>
+          <w:color w:val="000000" w:themeColor="text1"/>
+          <w:sz w:val="20"/>
+          <w:szCs w:val="20"/>
+        </w:rPr>
+        <w:fldChar w:fldCharType="begin"/>
+      </w:r>
+      <w:r>
+        <w:rPr>
+          <w:color w:val="000000" w:themeColor="text1"/>
+          <w:sz w:val="20"/>
+          <w:szCs w:val="20"/>
+        </w:rPr>
+        <w:instrText xml:space="preserve"> SEQ Box \* ARABIC </w:instrText>
+      </w:r>
+      <w:r>
+        <w:rPr>
+          <w:color w:val="000000" w:themeColor="text1"/>
+          <w:sz w:val="20"/>
+          <w:szCs w:val="20"/>
+        </w:rPr>
+        <w:fldChar w:fldCharType="separate"/>
+      </w:r>
+      <w:r>
+        <w:rPr>
+          <w:noProof/>
+          <w:color w:val="000000" w:themeColor="text1"/>
+          <w:sz w:val="20"/>
+          <w:szCs w:val="20"/>
+        </w:rPr>
+        <w:t>7</w:t>
+      </w:r>
+      <w:r>
+        <w:rPr>
+          <w:color w:val="000000" w:themeColor="text1"/>
+          <w:sz w:val="20"/>
+          <w:szCs w:val="20"/>
+        </w:rPr>
+        <w:fldChar w:fldCharType="end"/>
+      </w:r>
+      <w:r>
+        <w:rPr>
+          <w:color w:val="000000" w:themeColor="text1"/>
+          <w:sz w:val="20"/>
+          <w:szCs w:val="20"/>
+        </w:rPr>
+        <w:t xml:space="preserve"> – </w:t>
+      </w:r>
+      <w:proofErr w:type="gramStart"/>
+      <w:r>
+        <w:rPr>
+          <w:color w:val="000000" w:themeColor="text1"/>
+          <w:sz w:val="20"/>
+          <w:szCs w:val="20"/>
+        </w:rPr>
+        <w:t>Saída com informações de distância e caminho mínimo</w:t>
+      </w:r>
+      <w:proofErr w:type="gramEnd"/>
+      <w:r>
+        <w:rPr>
+          <w:color w:val="000000" w:themeColor="text1"/>
+          <w:sz w:val="20"/>
+          <w:szCs w:val="20"/>
+        </w:rPr>
+        <w:t xml:space="preserve"> entre </w:t>
+      </w:r>
+      <w:r>
+        <w:rPr>
+          <w:color w:val="000000" w:themeColor="text1"/>
+          <w:sz w:val="20"/>
+          <w:szCs w:val="20"/>
+        </w:rPr>
+        <w:t xml:space="preserve">o </w:t>
+      </w:r>
+      <w:r>
+        <w:rPr>
+          <w:color w:val="000000" w:themeColor="text1"/>
+          <w:sz w:val="20"/>
+          <w:szCs w:val="20"/>
+        </w:rPr>
+        <w:t>vértice G e todos os outros do grafo não ponderado do Box 6</w:t>
+      </w:r>
+    </w:p>
+    <w:tbl>
+      <w:tblPr>
+        <w:tblStyle w:val="Tabelacomgrade"/>
+        <w:tblW w:w="8935" w:type="dxa"/>
+        <w:jc w:val="center"/>
+        <w:tblInd w:w="1734" w:type="dxa"/>
+        <w:tblLook w:val="04A0" w:firstRow="1" w:lastRow="0" w:firstColumn="1" w:lastColumn="0" w:noHBand="0" w:noVBand="1"/>
+      </w:tblPr>
+      <w:tblGrid>
+        <w:gridCol w:w="8935"/>
+      </w:tblGrid>
+      <w:tr>
+        <w:trPr>
+          <w:jc w:val="center"/>
+        </w:trPr>
+        <w:tc>
+          <w:tcPr>
+            <w:tcW w:w="8935" w:type="dxa"/>
+          </w:tcPr>
+          <w:p>
+            <w:pPr>
+              <w:rPr>
+                <w:rFonts w:ascii="Courier New" w:hAnsi="Courier New" w:cs="Courier New"/>
+                <w:sz w:val="18"/>
+                <w:szCs w:val="18"/>
+              </w:rPr>
+            </w:pPr>
+            <w:r>
+              <w:rPr>
+                <w:rFonts w:ascii="Courier New" w:hAnsi="Courier New" w:cs="Courier New"/>
+                <w:sz w:val="18"/>
+                <w:szCs w:val="18"/>
+              </w:rPr>
+              <w:t>({'G': 0, 'C': 1, 'A': 2, 'B': 3, 'E': 3, 'D': 4, 'F': 4}, {'A': ['G', 'C', 'A'], 'B': ['G', 'C', 'A', 'B'], 'C': ['G', 'C'], 'E': ['G', 'C', 'A', 'E'], 'D': ['G', 'C', 'A', 'B', 'D'], 'F': ['G', 'C', 'A', 'B', 'F'], 'G': ['G']})</w:t>
+            </w:r>
+          </w:p>
+        </w:tc>
+      </w:tr>
+    </w:tbl>
+    <w:p>
+      <w:pPr>
+        <w:rPr>
+          <w:sz w:val="24"/>
+          <w:szCs w:val="24"/>
+        </w:rPr>
+      </w:pPr>
+    </w:p>
+    <w:p>
+      <w:pPr>
+        <w:pStyle w:val="Legenda"/>
+        <w:jc w:val="center"/>
+        <w:rPr>
+          <w:color w:val="000000" w:themeColor="text1"/>
+          <w:sz w:val="20"/>
+          <w:szCs w:val="20"/>
+        </w:rPr>
+      </w:pPr>
+      <w:r>
+        <w:rPr>
+          <w:color w:val="000000" w:themeColor="text1"/>
+          <w:sz w:val="20"/>
+          <w:szCs w:val="20"/>
+        </w:rPr>
+        <w:t xml:space="preserve">Box </w:t>
+      </w:r>
+      <w:r>
+        <w:rPr>
+          <w:color w:val="000000" w:themeColor="text1"/>
+          <w:sz w:val="20"/>
+          <w:szCs w:val="20"/>
+        </w:rPr>
+        <w:fldChar w:fldCharType="begin"/>
+      </w:r>
+      <w:r>
+        <w:rPr>
+          <w:color w:val="000000" w:themeColor="text1"/>
+          <w:sz w:val="20"/>
+          <w:szCs w:val="20"/>
+        </w:rPr>
+        <w:instrText xml:space="preserve"> SEQ Box \* ARABIC </w:instrText>
+      </w:r>
+      <w:r>
+        <w:rPr>
+          <w:color w:val="000000" w:themeColor="text1"/>
+          <w:sz w:val="20"/>
+          <w:szCs w:val="20"/>
+        </w:rPr>
+        <w:fldChar w:fldCharType="separate"/>
+      </w:r>
+      <w:r>
+        <w:rPr>
+          <w:noProof/>
+          <w:color w:val="000000" w:themeColor="text1"/>
+          <w:sz w:val="20"/>
+          <w:szCs w:val="20"/>
+        </w:rPr>
+        <w:t>8</w:t>
+      </w:r>
+      <w:r>
+        <w:rPr>
+          <w:color w:val="000000" w:themeColor="text1"/>
+          <w:sz w:val="20"/>
+          <w:szCs w:val="20"/>
+        </w:rPr>
+        <w:fldChar w:fldCharType="end"/>
+      </w:r>
+      <w:r>
+        <w:rPr>
+          <w:color w:val="000000" w:themeColor="text1"/>
+          <w:sz w:val="20"/>
+          <w:szCs w:val="20"/>
+        </w:rPr>
+        <w:t xml:space="preserve"> – Saída com informações de distância e caminho mínimo entre </w:t>
+      </w:r>
+      <w:proofErr w:type="gramStart"/>
+      <w:r>
+        <w:rPr>
+          <w:color w:val="000000" w:themeColor="text1"/>
+          <w:sz w:val="20"/>
+          <w:szCs w:val="20"/>
+        </w:rPr>
+        <w:t>os vértice G</w:t>
+      </w:r>
+      <w:proofErr w:type="gramEnd"/>
+      <w:r>
+        <w:rPr>
+          <w:color w:val="000000" w:themeColor="text1"/>
+          <w:sz w:val="20"/>
+          <w:szCs w:val="20"/>
+        </w:rPr>
+        <w:t xml:space="preserve"> e D do grafo não ponderado do Box 6</w:t>
+      </w:r>
+    </w:p>
+    <w:tbl>
+      <w:tblPr>
+        <w:tblStyle w:val="Tabelacomgrade"/>
+        <w:tblW w:w="0" w:type="auto"/>
+        <w:tblInd w:w="2093" w:type="dxa"/>
+        <w:tblLook w:val="04A0" w:firstRow="1" w:lastRow="0" w:firstColumn="1" w:lastColumn="0" w:noHBand="0" w:noVBand="1"/>
+      </w:tblPr>
+      <w:tblGrid>
+        <w:gridCol w:w="4961"/>
+      </w:tblGrid>
+      <w:tr>
+        <w:tc>
+          <w:tcPr>
+            <w:tcW w:w="4961" w:type="dxa"/>
+          </w:tcPr>
+          <w:p>
+            <w:pPr>
+              <w:jc w:val="center"/>
+              <w:rPr>
+                <w:rFonts w:ascii="Courier New" w:hAnsi="Courier New" w:cs="Courier New"/>
+                <w:sz w:val="18"/>
+                <w:szCs w:val="18"/>
+              </w:rPr>
+            </w:pPr>
+          </w:p>
+          <w:p>
+            <w:pPr>
+              <w:jc w:val="center"/>
+              <w:rPr>
+                <w:rFonts w:ascii="Courier New" w:hAnsi="Courier New" w:cs="Courier New"/>
+                <w:sz w:val="18"/>
+                <w:szCs w:val="18"/>
+              </w:rPr>
+            </w:pPr>
+            <w:r>
+              <w:rPr>
+                <w:rFonts w:ascii="Courier New" w:hAnsi="Courier New" w:cs="Courier New"/>
+                <w:sz w:val="18"/>
+                <w:szCs w:val="18"/>
+              </w:rPr>
+              <w:t>(4, ['G', 'C', 'A', 'B', 'D'])</w:t>
+            </w:r>
+          </w:p>
+          <w:p>
+            <w:pPr>
+              <w:jc w:val="center"/>
+              <w:rPr>
+                <w:rFonts w:ascii="Courier New" w:hAnsi="Courier New" w:cs="Courier New"/>
+                <w:sz w:val="18"/>
+                <w:szCs w:val="18"/>
+              </w:rPr>
+            </w:pPr>
+          </w:p>
+        </w:tc>
+      </w:tr>
+    </w:tbl>
+    <w:p>
+      <w:pPr>
+        <w:rPr>
+          <w:sz w:val="24"/>
+          <w:szCs w:val="24"/>
+        </w:rPr>
+      </w:pPr>
+    </w:p>
+    <w:p>
+      <w:pPr>
+        <w:pStyle w:val="PargrafodaLista"/>
+        <w:numPr>
+          <w:ilvl w:val="2"/>
+          <w:numId w:val="43"/>
+        </w:numPr>
+        <w:ind w:left="851" w:hanging="851"/>
+        <w:rPr>
+          <w:b/>
+          <w:sz w:val="28"/>
+          <w:szCs w:val="28"/>
+        </w:rPr>
+      </w:pPr>
+      <w:r>
+        <w:rPr>
+          <w:b/>
+          <w:sz w:val="28"/>
+          <w:szCs w:val="28"/>
+        </w:rPr>
+        <w:t>Grafos ponderados: distância e caminho mínimo</w:t>
+      </w:r>
+    </w:p>
+    <w:p>
+      <w:pPr>
+        <w:rPr>
+          <w:sz w:val="24"/>
+          <w:szCs w:val="24"/>
+        </w:rPr>
+      </w:pPr>
+    </w:p>
+    <w:p>
+      <w:pPr>
+        <w:spacing w:line="360" w:lineRule="auto"/>
+        <w:ind w:firstLine="709"/>
+        <w:jc w:val="both"/>
+        <w:rPr>
+          <w:rFonts w:cs="Times New Roman"/>
+          <w:sz w:val="24"/>
+          <w:szCs w:val="24"/>
+        </w:rPr>
+      </w:pPr>
+      <w:r>
+        <w:rPr>
+          <w:rFonts w:cs="Times New Roman"/>
+          <w:sz w:val="24"/>
+          <w:szCs w:val="24"/>
+        </w:rPr>
+        <w:t>A representação do grafo ponderado utilizado no arquivo de entrada para este experimento é mostrada no Box 9 abaixo. Os boxes seguintes exibem os conteúdos de saída para cálculo entre um vértice e todos os outros (Box 10) e também entre dois vértices (Box 11).</w:t>
+      </w:r>
+    </w:p>
+    <w:p>
+      <w:pPr>
+        <w:pStyle w:val="Legenda"/>
+        <w:jc w:val="center"/>
+        <w:rPr>
+          <w:rFonts w:cs="Times New Roman"/>
+          <w:color w:val="000000" w:themeColor="text1"/>
+          <w:sz w:val="20"/>
+          <w:szCs w:val="20"/>
+        </w:rPr>
+      </w:pPr>
+      <w:r>
+        <w:rPr>
+          <w:color w:val="000000" w:themeColor="text1"/>
+          <w:sz w:val="20"/>
+          <w:szCs w:val="20"/>
+        </w:rPr>
+        <w:t xml:space="preserve">Box </w:t>
+      </w:r>
+      <w:r>
+        <w:rPr>
+          <w:color w:val="000000" w:themeColor="text1"/>
+          <w:sz w:val="20"/>
+          <w:szCs w:val="20"/>
+        </w:rPr>
+        <w:fldChar w:fldCharType="begin"/>
+      </w:r>
+      <w:r>
+        <w:rPr>
+          <w:color w:val="000000" w:themeColor="text1"/>
+          <w:sz w:val="20"/>
+          <w:szCs w:val="20"/>
+        </w:rPr>
+        <w:instrText xml:space="preserve"> SEQ Box \* ARABIC </w:instrText>
+      </w:r>
+      <w:r>
+        <w:rPr>
+          <w:color w:val="000000" w:themeColor="text1"/>
+          <w:sz w:val="20"/>
+          <w:szCs w:val="20"/>
+        </w:rPr>
+        <w:fldChar w:fldCharType="separate"/>
+      </w:r>
+      <w:r>
+        <w:rPr>
+          <w:noProof/>
+          <w:color w:val="000000" w:themeColor="text1"/>
+          <w:sz w:val="20"/>
+          <w:szCs w:val="20"/>
+        </w:rPr>
+        <w:t>9</w:t>
+      </w:r>
+      <w:r>
+        <w:rPr>
+          <w:color w:val="000000" w:themeColor="text1"/>
+          <w:sz w:val="20"/>
+          <w:szCs w:val="20"/>
+        </w:rPr>
+        <w:fldChar w:fldCharType="end"/>
+      </w:r>
+      <w:r>
+        <w:rPr>
+          <w:color w:val="000000" w:themeColor="text1"/>
+          <w:sz w:val="20"/>
+          <w:szCs w:val="20"/>
+        </w:rPr>
+        <w:t xml:space="preserve"> – Arquivo d</w:t>
+      </w:r>
+      <w:r>
+        <w:rPr>
+          <w:color w:val="000000" w:themeColor="text1"/>
+          <w:sz w:val="20"/>
+          <w:szCs w:val="20"/>
+        </w:rPr>
+        <w:t>e</w:t>
+      </w:r>
+      <w:r>
+        <w:rPr>
+          <w:color w:val="000000" w:themeColor="text1"/>
+          <w:sz w:val="20"/>
+          <w:szCs w:val="20"/>
+        </w:rPr>
+        <w:t xml:space="preserve"> entrada com representação de grafo ponderado com </w:t>
+      </w:r>
+      <w:r>
+        <w:rPr>
+          <w:color w:val="000000" w:themeColor="text1"/>
+          <w:sz w:val="20"/>
+          <w:szCs w:val="20"/>
+        </w:rPr>
+        <w:t>5</w:t>
+      </w:r>
+      <w:r>
+        <w:rPr>
+          <w:color w:val="000000" w:themeColor="text1"/>
+          <w:sz w:val="20"/>
+          <w:szCs w:val="20"/>
+        </w:rPr>
+        <w:t xml:space="preserve"> vértices </w:t>
+      </w:r>
+    </w:p>
+    <w:tbl>
+      <w:tblPr>
+        <w:tblStyle w:val="Tabelacomgrade"/>
+        <w:tblW w:w="0" w:type="auto"/>
+        <w:tblInd w:w="3936" w:type="dxa"/>
+        <w:tblLook w:val="04A0" w:firstRow="1" w:lastRow="0" w:firstColumn="1" w:lastColumn="0" w:noHBand="0" w:noVBand="1"/>
+      </w:tblPr>
+      <w:tblGrid>
+        <w:gridCol w:w="1134"/>
+      </w:tblGrid>
+      <w:tr>
+        <w:tc>
+          <w:tcPr>
+            <w:tcW w:w="1134" w:type="dxa"/>
+          </w:tcPr>
+          <w:p>
+            <w:pPr>
+              <w:spacing w:line="360" w:lineRule="auto"/>
+              <w:jc w:val="both"/>
+              <w:rPr>
+                <w:rFonts w:ascii="Courier New" w:hAnsi="Courier New" w:cs="Courier New"/>
+                <w:sz w:val="18"/>
+                <w:szCs w:val="18"/>
+              </w:rPr>
+            </w:pPr>
+            <w:r>
+              <w:rPr>
+                <w:rFonts w:ascii="Courier New" w:hAnsi="Courier New" w:cs="Courier New"/>
+                <w:sz w:val="18"/>
+                <w:szCs w:val="18"/>
+              </w:rPr>
+              <w:t>5</w:t>
+            </w:r>
+          </w:p>
+          <w:p>
+            <w:pPr>
+              <w:spacing w:line="360" w:lineRule="auto"/>
+              <w:jc w:val="both"/>
+              <w:rPr>
+                <w:rFonts w:ascii="Courier New" w:hAnsi="Courier New" w:cs="Courier New"/>
+                <w:sz w:val="18"/>
+                <w:szCs w:val="18"/>
+              </w:rPr>
+            </w:pPr>
+            <w:r>
+              <w:rPr>
+                <w:rFonts w:ascii="Courier New" w:hAnsi="Courier New" w:cs="Courier New"/>
+                <w:sz w:val="18"/>
+                <w:szCs w:val="18"/>
+              </w:rPr>
+              <w:t>A B 0.1</w:t>
+            </w:r>
+          </w:p>
+          <w:p>
+            <w:pPr>
+              <w:spacing w:line="360" w:lineRule="auto"/>
+              <w:jc w:val="both"/>
+              <w:rPr>
+                <w:rFonts w:ascii="Courier New" w:hAnsi="Courier New" w:cs="Courier New"/>
+                <w:sz w:val="18"/>
+                <w:szCs w:val="18"/>
+              </w:rPr>
+            </w:pPr>
+            <w:r>
+              <w:rPr>
+                <w:rFonts w:ascii="Courier New" w:hAnsi="Courier New" w:cs="Courier New"/>
+                <w:sz w:val="18"/>
+                <w:szCs w:val="18"/>
+              </w:rPr>
+              <w:t>B E 0.2</w:t>
+            </w:r>
+          </w:p>
+          <w:p>
+            <w:pPr>
+              <w:spacing w:line="360" w:lineRule="auto"/>
+              <w:jc w:val="both"/>
+              <w:rPr>
+                <w:rFonts w:ascii="Courier New" w:hAnsi="Courier New" w:cs="Courier New"/>
+                <w:sz w:val="18"/>
+                <w:szCs w:val="18"/>
+              </w:rPr>
+            </w:pPr>
+            <w:r>
+              <w:rPr>
+                <w:rFonts w:ascii="Courier New" w:hAnsi="Courier New" w:cs="Courier New"/>
+                <w:sz w:val="18"/>
+                <w:szCs w:val="18"/>
+              </w:rPr>
+              <w:t>E C 5</w:t>
+            </w:r>
+          </w:p>
+          <w:p>
+            <w:pPr>
+              <w:spacing w:line="360" w:lineRule="auto"/>
+              <w:jc w:val="both"/>
+              <w:rPr>
+                <w:rFonts w:ascii="Courier New" w:hAnsi="Courier New" w:cs="Courier New"/>
+                <w:sz w:val="18"/>
+                <w:szCs w:val="18"/>
+              </w:rPr>
+            </w:pPr>
+            <w:r>
+              <w:rPr>
+                <w:rFonts w:ascii="Courier New" w:hAnsi="Courier New" w:cs="Courier New"/>
+                <w:sz w:val="18"/>
+                <w:szCs w:val="18"/>
+              </w:rPr>
+              <w:t>C D 3</w:t>
+            </w:r>
+          </w:p>
+          <w:p>
+            <w:pPr>
+              <w:spacing w:line="360" w:lineRule="auto"/>
+              <w:jc w:val="both"/>
+              <w:rPr>
+                <w:rFonts w:ascii="Courier New" w:hAnsi="Courier New" w:cs="Courier New"/>
+                <w:sz w:val="18"/>
+                <w:szCs w:val="18"/>
+              </w:rPr>
+            </w:pPr>
+            <w:r>
+              <w:rPr>
+                <w:rFonts w:ascii="Courier New" w:hAnsi="Courier New" w:cs="Courier New"/>
+                <w:sz w:val="18"/>
+                <w:szCs w:val="18"/>
+              </w:rPr>
+              <w:t>D E 2.3</w:t>
+            </w:r>
+          </w:p>
+          <w:p>
+            <w:pPr>
+              <w:spacing w:line="360" w:lineRule="auto"/>
+              <w:jc w:val="both"/>
+              <w:rPr>
+                <w:rFonts w:cs="Times New Roman"/>
+                <w:sz w:val="24"/>
+                <w:szCs w:val="24"/>
+              </w:rPr>
+            </w:pPr>
+            <w:r>
+              <w:rPr>
+                <w:rFonts w:ascii="Courier New" w:hAnsi="Courier New" w:cs="Courier New"/>
+                <w:sz w:val="18"/>
+                <w:szCs w:val="18"/>
+              </w:rPr>
+              <w:t>A E 1</w:t>
+            </w:r>
+          </w:p>
+        </w:tc>
+      </w:tr>
+    </w:tbl>
+    <w:p>
+      <w:pPr>
+        <w:spacing w:line="360" w:lineRule="auto"/>
+        <w:ind w:firstLine="709"/>
+        <w:jc w:val="both"/>
+        <w:rPr>
+          <w:rFonts w:cs="Times New Roman"/>
+          <w:sz w:val="24"/>
+          <w:szCs w:val="24"/>
+        </w:rPr>
+      </w:pPr>
+    </w:p>
+    <w:p>
+      <w:pPr>
+        <w:pStyle w:val="Legenda"/>
+        <w:jc w:val="center"/>
+        <w:rPr>
+          <w:rFonts w:cs="Times New Roman"/>
+          <w:color w:val="000000" w:themeColor="text1"/>
+          <w:sz w:val="20"/>
+          <w:szCs w:val="20"/>
+        </w:rPr>
+      </w:pPr>
+      <w:r>
+        <w:rPr>
+          <w:color w:val="000000" w:themeColor="text1"/>
+          <w:sz w:val="20"/>
+          <w:szCs w:val="20"/>
+        </w:rPr>
+        <w:lastRenderedPageBreak/>
+        <w:t xml:space="preserve">Box </w:t>
+      </w:r>
+      <w:r>
+        <w:rPr>
+          <w:color w:val="000000" w:themeColor="text1"/>
+          <w:sz w:val="20"/>
+          <w:szCs w:val="20"/>
+        </w:rPr>
+        <w:fldChar w:fldCharType="begin"/>
+      </w:r>
+      <w:r>
+        <w:rPr>
+          <w:color w:val="000000" w:themeColor="text1"/>
+          <w:sz w:val="20"/>
+          <w:szCs w:val="20"/>
+        </w:rPr>
+        <w:instrText xml:space="preserve"> SEQ Box \* ARABIC </w:instrText>
+      </w:r>
+      <w:r>
+        <w:rPr>
+          <w:color w:val="000000" w:themeColor="text1"/>
+          <w:sz w:val="20"/>
+          <w:szCs w:val="20"/>
+        </w:rPr>
+        <w:fldChar w:fldCharType="separate"/>
+      </w:r>
+      <w:r>
+        <w:rPr>
+          <w:noProof/>
+          <w:color w:val="000000" w:themeColor="text1"/>
+          <w:sz w:val="20"/>
+          <w:szCs w:val="20"/>
+        </w:rPr>
+        <w:t>10</w:t>
+      </w:r>
+      <w:r>
+        <w:rPr>
+          <w:color w:val="000000" w:themeColor="text1"/>
+          <w:sz w:val="20"/>
+          <w:szCs w:val="20"/>
+        </w:rPr>
+        <w:fldChar w:fldCharType="end"/>
+      </w:r>
+      <w:r>
+        <w:rPr>
+          <w:color w:val="000000" w:themeColor="text1"/>
+          <w:sz w:val="20"/>
+          <w:szCs w:val="20"/>
+        </w:rPr>
+        <w:t xml:space="preserve"> – </w:t>
+      </w:r>
+      <w:proofErr w:type="gramStart"/>
+      <w:r>
+        <w:rPr>
+          <w:color w:val="000000" w:themeColor="text1"/>
+          <w:sz w:val="20"/>
+          <w:szCs w:val="20"/>
+        </w:rPr>
+        <w:t>Saída com informações de distância e caminho mínimo</w:t>
+      </w:r>
+      <w:proofErr w:type="gramEnd"/>
+      <w:r>
+        <w:rPr>
+          <w:color w:val="000000" w:themeColor="text1"/>
+          <w:sz w:val="20"/>
+          <w:szCs w:val="20"/>
+        </w:rPr>
+        <w:t xml:space="preserve"> entre o vértice </w:t>
+      </w:r>
+      <w:r>
+        <w:rPr>
+          <w:color w:val="000000" w:themeColor="text1"/>
+          <w:sz w:val="20"/>
+          <w:szCs w:val="20"/>
+        </w:rPr>
+        <w:t>A</w:t>
+      </w:r>
+      <w:r>
+        <w:rPr>
+          <w:color w:val="000000" w:themeColor="text1"/>
+          <w:sz w:val="20"/>
+          <w:szCs w:val="20"/>
+        </w:rPr>
+        <w:t xml:space="preserve"> e todos os outros do grafo ponderado do Box </w:t>
+      </w:r>
+      <w:r>
+        <w:rPr>
+          <w:color w:val="000000" w:themeColor="text1"/>
+          <w:sz w:val="20"/>
+          <w:szCs w:val="20"/>
+        </w:rPr>
+        <w:t>9</w:t>
+      </w:r>
+    </w:p>
+    <w:tbl>
+      <w:tblPr>
+        <w:tblStyle w:val="Tabelacomgrade"/>
+        <w:tblW w:w="0" w:type="auto"/>
+        <w:tblInd w:w="392" w:type="dxa"/>
+        <w:tblLook w:val="04A0" w:firstRow="1" w:lastRow="0" w:firstColumn="1" w:lastColumn="0" w:noHBand="0" w:noVBand="1"/>
+      </w:tblPr>
+      <w:tblGrid>
+        <w:gridCol w:w="8505"/>
+      </w:tblGrid>
+      <w:tr>
+        <w:tc>
+          <w:tcPr>
+            <w:tcW w:w="8505" w:type="dxa"/>
+          </w:tcPr>
+          <w:p>
+            <w:pPr>
+              <w:spacing w:line="360" w:lineRule="auto"/>
+              <w:jc w:val="both"/>
+              <w:rPr>
+                <w:rFonts w:ascii="Courier New" w:hAnsi="Courier New" w:cs="Courier New"/>
+                <w:sz w:val="18"/>
+                <w:szCs w:val="18"/>
+              </w:rPr>
+            </w:pPr>
+            <w:r>
+              <w:rPr>
+                <w:rFonts w:ascii="Courier New" w:hAnsi="Courier New" w:cs="Courier New"/>
+                <w:sz w:val="18"/>
+                <w:szCs w:val="18"/>
+              </w:rPr>
+              <w:t>({'A': 0, 'B': 0.1, 'E': 0.3, 'C': 5.3, 'D': 2.6}, {'A': ['A'], 'B': ['A', 'B'], 'E': ['A', 'B', 'E'], 'C': ['A', 'B', 'E', 'C'], 'D': ['A', 'B', 'E', 'D']})</w:t>
+            </w:r>
+          </w:p>
+        </w:tc>
+      </w:tr>
+    </w:tbl>
+    <w:p>
+      <w:pPr>
+        <w:spacing w:line="360" w:lineRule="auto"/>
+        <w:ind w:firstLine="709"/>
+        <w:jc w:val="both"/>
+        <w:rPr>
+          <w:rFonts w:cs="Times New Roman"/>
+          <w:sz w:val="24"/>
+          <w:szCs w:val="24"/>
+        </w:rPr>
+      </w:pPr>
+    </w:p>
+    <w:p>
+      <w:pPr>
+        <w:pStyle w:val="Legenda"/>
+        <w:jc w:val="center"/>
+        <w:rPr>
+          <w:rFonts w:cs="Times New Roman"/>
+          <w:color w:val="000000" w:themeColor="text1"/>
+          <w:sz w:val="20"/>
+          <w:szCs w:val="20"/>
+        </w:rPr>
+      </w:pPr>
+      <w:r>
+        <w:rPr>
+          <w:color w:val="000000" w:themeColor="text1"/>
+          <w:sz w:val="20"/>
+          <w:szCs w:val="20"/>
+        </w:rPr>
+        <w:t xml:space="preserve">Box </w:t>
+      </w:r>
+      <w:r>
+        <w:rPr>
+          <w:color w:val="000000" w:themeColor="text1"/>
+          <w:sz w:val="20"/>
+          <w:szCs w:val="20"/>
+        </w:rPr>
+        <w:fldChar w:fldCharType="begin"/>
+      </w:r>
+      <w:r>
+        <w:rPr>
+          <w:color w:val="000000" w:themeColor="text1"/>
+          <w:sz w:val="20"/>
+          <w:szCs w:val="20"/>
+        </w:rPr>
+        <w:instrText xml:space="preserve"> SEQ Box \* ARABIC </w:instrText>
+      </w:r>
+      <w:r>
+        <w:rPr>
+          <w:color w:val="000000" w:themeColor="text1"/>
+          <w:sz w:val="20"/>
+          <w:szCs w:val="20"/>
+        </w:rPr>
+        <w:fldChar w:fldCharType="separate"/>
+      </w:r>
+      <w:r>
+        <w:rPr>
+          <w:noProof/>
+          <w:color w:val="000000" w:themeColor="text1"/>
+          <w:sz w:val="20"/>
+          <w:szCs w:val="20"/>
+        </w:rPr>
+        <w:t>11</w:t>
+      </w:r>
+      <w:r>
+        <w:rPr>
+          <w:color w:val="000000" w:themeColor="text1"/>
+          <w:sz w:val="20"/>
+          <w:szCs w:val="20"/>
+        </w:rPr>
+        <w:fldChar w:fldCharType="end"/>
+      </w:r>
+      <w:r>
+        <w:rPr>
+          <w:color w:val="000000" w:themeColor="text1"/>
+          <w:sz w:val="20"/>
+          <w:szCs w:val="20"/>
+        </w:rPr>
+        <w:t xml:space="preserve"> – </w:t>
+      </w:r>
+      <w:proofErr w:type="gramStart"/>
+      <w:r>
+        <w:rPr>
+          <w:color w:val="000000" w:themeColor="text1"/>
+          <w:sz w:val="20"/>
+          <w:szCs w:val="20"/>
+        </w:rPr>
+        <w:t>Saída com informações de distância e caminho mínimo</w:t>
+      </w:r>
+      <w:proofErr w:type="gramEnd"/>
+      <w:r>
+        <w:rPr>
+          <w:color w:val="000000" w:themeColor="text1"/>
+          <w:sz w:val="20"/>
+          <w:szCs w:val="20"/>
+        </w:rPr>
+        <w:t xml:space="preserve"> entre os vértice</w:t>
+      </w:r>
+      <w:r>
+        <w:rPr>
+          <w:color w:val="000000" w:themeColor="text1"/>
+          <w:sz w:val="20"/>
+          <w:szCs w:val="20"/>
+        </w:rPr>
+        <w:t>s</w:t>
+      </w:r>
+      <w:r>
+        <w:rPr>
+          <w:color w:val="000000" w:themeColor="text1"/>
+          <w:sz w:val="20"/>
+          <w:szCs w:val="20"/>
+        </w:rPr>
+        <w:t xml:space="preserve"> </w:t>
+      </w:r>
+      <w:r>
+        <w:rPr>
+          <w:color w:val="000000" w:themeColor="text1"/>
+          <w:sz w:val="20"/>
+          <w:szCs w:val="20"/>
+        </w:rPr>
+        <w:t>A</w:t>
+      </w:r>
+      <w:r>
+        <w:rPr>
+          <w:color w:val="000000" w:themeColor="text1"/>
+          <w:sz w:val="20"/>
+          <w:szCs w:val="20"/>
+        </w:rPr>
+        <w:t xml:space="preserve"> e D do grafo </w:t>
+      </w:r>
+      <w:r>
+        <w:rPr>
+          <w:color w:val="000000" w:themeColor="text1"/>
+          <w:sz w:val="20"/>
+          <w:szCs w:val="20"/>
+        </w:rPr>
+        <w:t>ponderado do Box 9</w:t>
+      </w:r>
+    </w:p>
+    <w:tbl>
+      <w:tblPr>
+        <w:tblStyle w:val="Tabelacomgrade"/>
+        <w:tblW w:w="0" w:type="auto"/>
+        <w:tblInd w:w="2093" w:type="dxa"/>
+        <w:tblLook w:val="04A0" w:firstRow="1" w:lastRow="0" w:firstColumn="1" w:lastColumn="0" w:noHBand="0" w:noVBand="1"/>
+      </w:tblPr>
+      <w:tblGrid>
+        <w:gridCol w:w="4961"/>
+      </w:tblGrid>
+      <w:tr>
+        <w:tc>
+          <w:tcPr>
+            <w:tcW w:w="4961" w:type="dxa"/>
+          </w:tcPr>
+          <w:p>
+            <w:pPr>
+              <w:spacing w:line="360" w:lineRule="auto"/>
+              <w:jc w:val="center"/>
+              <w:rPr>
+                <w:rFonts w:ascii="Courier New" w:hAnsi="Courier New" w:cs="Courier New"/>
+                <w:sz w:val="18"/>
+                <w:szCs w:val="18"/>
+              </w:rPr>
+            </w:pPr>
+          </w:p>
+          <w:p>
+            <w:pPr>
+              <w:spacing w:line="360" w:lineRule="auto"/>
+              <w:jc w:val="center"/>
+              <w:rPr>
+                <w:rFonts w:ascii="Courier New" w:hAnsi="Courier New" w:cs="Courier New"/>
+                <w:sz w:val="18"/>
+                <w:szCs w:val="18"/>
+              </w:rPr>
+            </w:pPr>
+            <w:r>
+              <w:rPr>
+                <w:rFonts w:ascii="Courier New" w:hAnsi="Courier New" w:cs="Courier New"/>
+                <w:sz w:val="18"/>
+                <w:szCs w:val="18"/>
+              </w:rPr>
+              <w:t>(2.6, ['A', 'B', 'E', 'D'])</w:t>
+            </w:r>
+          </w:p>
+          <w:p>
+            <w:pPr>
+              <w:spacing w:line="360" w:lineRule="auto"/>
+              <w:jc w:val="center"/>
+              <w:rPr>
+                <w:rFonts w:ascii="Courier New" w:hAnsi="Courier New" w:cs="Courier New"/>
+                <w:sz w:val="18"/>
+                <w:szCs w:val="18"/>
+              </w:rPr>
+            </w:pPr>
+          </w:p>
+        </w:tc>
+      </w:tr>
+    </w:tbl>
+    <w:p>
+      <w:pPr>
+        <w:spacing w:line="360" w:lineRule="auto"/>
+        <w:jc w:val="both"/>
+        <w:rPr>
+          <w:rFonts w:cs="Times New Roman"/>
+          <w:sz w:val="24"/>
+          <w:szCs w:val="24"/>
+        </w:rPr>
+      </w:pPr>
+    </w:p>
+    <w:p>
+      <w:pPr>
+        <w:spacing w:line="360" w:lineRule="auto"/>
+        <w:jc w:val="both"/>
+        <w:rPr>
+          <w:rFonts w:cs="Times New Roman"/>
+          <w:sz w:val="24"/>
+          <w:szCs w:val="24"/>
+        </w:rPr>
+      </w:pPr>
+    </w:p>
+    <w:p>
+      <w:pPr>
+        <w:ind w:left="360"/>
+        <w:rPr>
+          <w:b/>
+          <w:sz w:val="28"/>
+          <w:szCs w:val="28"/>
+        </w:rPr>
+      </w:pPr>
     </w:p>
     <w:sectPr>
-      <w:headerReference w:type="default" r:id="rId19"/>
+      <w:headerReference w:type="default" r:id="rId20"/>
       <w:pgSz w:w="11906" w:h="16838" w:code="9"/>
       <w:pgMar w:top="2269" w:right="1274" w:bottom="1134" w:left="1701" w:header="709" w:footer="709" w:gutter="0"/>
       <w:pgNumType w:start="1"/>
@@ -8441,7 +10656,7 @@
             <w:sz w:val="24"/>
             <w:szCs w:val="24"/>
           </w:rPr>
-          <w:t>7</w:t>
+          <w:t>14</w:t>
         </w:r>
         <w:r>
           <w:rPr>
@@ -15042,7 +17257,7 @@
 </file>
 
 <file path=customXml/itemProps1.xml><?xml version="1.0" encoding="utf-8"?>
-<ds:datastoreItem xmlns:ds="http://schemas.openxmlformats.org/officeDocument/2006/customXml" ds:itemID="{727AA165-A06A-4DA6-8F14-471E898260D4}">
+<ds:datastoreItem xmlns:ds="http://schemas.openxmlformats.org/officeDocument/2006/customXml" ds:itemID="{54B38F91-4AB1-44FC-A7CA-982E5A52236E}">
   <ds:schemaRefs>
     <ds:schemaRef ds:uri="http://schemas.openxmlformats.org/officeDocument/2006/bibliography"/>
   </ds:schemaRefs>

</xml_diff>

<commit_message>
Feitas pequenas alterações no relatório
</commit_message>
<xml_diff>
--- a/relatorio.docx
+++ b/relatorio.docx
@@ -3841,8 +3841,6 @@
             </w:r>
           </w:p>
         </w:tc>
-        <w:bookmarkStart w:id="0" w:name="_GoBack"/>
-        <w:bookmarkEnd w:id="0"/>
       </w:tr>
     </w:tbl>
     <w:p>
@@ -8363,7 +8361,25 @@
           <w:sz w:val="24"/>
           <w:szCs w:val="24"/>
         </w:rPr>
-        <w:t xml:space="preserve"> diferentes arquivo de entrada para cálculo de distância e caminho mínimo</w:t>
+        <w:t xml:space="preserve"> diferentes arquivo</w:t>
+      </w:r>
+      <w:r>
+        <w:rPr>
+          <w:rFonts w:cs="Times New Roman"/>
+          <w:sz w:val="24"/>
+          <w:szCs w:val="24"/>
+        </w:rPr>
+        <w:t>s</w:t>
+      </w:r>
+      <w:bookmarkStart w:id="0" w:name="_GoBack"/>
+      <w:bookmarkEnd w:id="0"/>
+      <w:r>
+        <w:rPr>
+          <w:rFonts w:cs="Times New Roman"/>
+          <w:sz w:val="24"/>
+          <w:szCs w:val="24"/>
+        </w:rPr>
+        <w:t xml:space="preserve"> de entrada para cálculo de distância e caminho mínimo</w:t>
       </w:r>
       <w:r>
         <w:rPr>
@@ -9002,15 +9018,7 @@
           <w:sz w:val="24"/>
           <w:szCs w:val="24"/>
         </w:rPr>
-        <w:t xml:space="preserve"> </w:t>
-      </w:r>
-      <w:r>
-        <w:rPr>
-          <w:rFonts w:cs="Times New Roman"/>
-          <w:sz w:val="24"/>
-          <w:szCs w:val="24"/>
-        </w:rPr>
-        <w:t>(Figura 4)</w:t>
+        <w:t xml:space="preserve"> (Figura 4)</w:t>
       </w:r>
       <w:r>
         <w:rPr>
@@ -10614,6 +10622,7 @@
         <w:docPartUnique/>
       </w:docPartObj>
     </w:sdtPr>
+    <w:sdtEndPr/>
     <w:sdtContent>
       <w:p>
         <w:pPr>
@@ -10656,7 +10665,7 @@
             <w:sz w:val="24"/>
             <w:szCs w:val="24"/>
           </w:rPr>
-          <w:t>14</w:t>
+          <w:t>17</w:t>
         </w:r>
         <w:r>
           <w:rPr>
@@ -17257,7 +17266,7 @@
 </file>
 
 <file path=customXml/itemProps1.xml><?xml version="1.0" encoding="utf-8"?>
-<ds:datastoreItem xmlns:ds="http://schemas.openxmlformats.org/officeDocument/2006/customXml" ds:itemID="{54B38F91-4AB1-44FC-A7CA-982E5A52236E}">
+<ds:datastoreItem xmlns:ds="http://schemas.openxmlformats.org/officeDocument/2006/customXml" ds:itemID="{AA9D1D2F-D6A2-43A8-BE60-0E6CB9305228}">
   <ds:schemaRefs>
     <ds:schemaRef ds:uri="http://schemas.openxmlformats.org/officeDocument/2006/bibliography"/>
   </ds:schemaRefs>

</xml_diff>